<commit_message>
Issue #8, 9 への対応
</commit_message>
<xml_diff>
--- a/リアルタイム起動フレームワーク ユーザーガイド 1.0.docx
+++ b/リアルタイム起動フレームワーク ユーザーガイド 1.0.docx
@@ -2,8 +2,6 @@
 <file path=word/document.xml><?xml version="1.0" encoding="utf-8"?>
 <w:document xmlns:wpc="http://schemas.microsoft.com/office/word/2010/wordprocessingCanvas" xmlns:cx="http://schemas.microsoft.com/office/drawing/2014/chartex" xmlns:cx1="http://schemas.microsoft.com/office/drawing/2015/9/8/chartex" xmlns:cx2="http://schemas.microsoft.com/office/drawing/2015/10/21/chartex" xmlns:cx3="http://schemas.microsoft.com/office/drawing/2016/5/9/chartex" xmlns:cx4="http://schemas.microsoft.com/office/drawing/2016/5/10/chartex" xmlns:cx5="http://schemas.microsoft.com/office/drawing/2016/5/11/chartex" xmlns:cx6="http://schemas.microsoft.com/office/drawing/2016/5/12/chartex" xmlns:cx7="http://schemas.microsoft.com/office/drawing/2016/5/13/chartex" xmlns:cx8="http://schemas.microsoft.com/office/drawing/2016/5/14/chartex" xmlns:mc="http://schemas.openxmlformats.org/markup-compatibility/2006" xmlns:aink="http://schemas.microsoft.com/office/drawing/2016/ink" xmlns:am3d="http://schemas.microsoft.com/office/drawing/2017/model3d" xmlns:o="urn:schemas-microsoft-com:office:office" xmlns:r="http://schemas.openxmlformats.org/officeDocument/2006/relationships" xmlns:m="http://schemas.openxmlformats.org/officeDocument/2006/math" xmlns:v="urn:schemas-microsoft-com:vml" xmlns:wp14="http://schemas.microsoft.com/office/word/2010/wordprocessingDrawing" xmlns:wp="http://schemas.openxmlformats.org/drawingml/2006/wordprocessingDrawing" xmlns:w10="urn:schemas-microsoft-com:office:word" xmlns:w="http://schemas.openxmlformats.org/wordprocessingml/2006/main" xmlns:w14="http://schemas.microsoft.com/office/word/2010/wordml" xmlns:w15="http://schemas.microsoft.com/office/word/2012/wordml" xmlns:w16cid="http://schemas.microsoft.com/office/word/2016/wordml/cid" xmlns:w16se="http://schemas.microsoft.com/office/word/2015/wordml/symex" xmlns:wpg="http://schemas.microsoft.com/office/word/2010/wordprocessingGroup" xmlns:wpi="http://schemas.microsoft.com/office/word/2010/wordprocessingInk" xmlns:wne="http://schemas.microsoft.com/office/word/2006/wordml" xmlns:wps="http://schemas.microsoft.com/office/word/2010/wordprocessingShape" mc:Ignorable="w14 w15 w16se w16cid wp14">
   <w:body>
-    <w:bookmarkStart w:id="0" w:name="_GoBack"/>
-    <w:bookmarkEnd w:id="0"/>
     <w:p>
       <w:pPr>
         <w:pStyle w:val="a9"/>
@@ -1308,7 +1306,7 @@
           <w:rFonts w:ascii="Meiryo UI" w:eastAsia="Meiryo UI" w:hAnsi="Meiryo UI"/>
         </w:rPr>
       </w:pPr>
-      <w:bookmarkStart w:id="1" w:name="_Toc37424014"/>
+      <w:bookmarkStart w:id="0" w:name="_Toc37424014"/>
       <w:r>
         <w:rPr>
           <w:rFonts w:ascii="Meiryo UI" w:eastAsia="Meiryo UI" w:hAnsi="Meiryo UI" w:hint="eastAsia"/>
@@ -1317,37 +1315,37 @@
         <w:lastRenderedPageBreak/>
         <w:t>概要</w:t>
       </w:r>
+      <w:bookmarkEnd w:id="0"/>
+    </w:p>
+    <w:p>
+      <w:pPr>
+        <w:pStyle w:val="2"/>
+        <w:rPr>
+          <w:rFonts w:ascii="Meiryo UI" w:eastAsia="Meiryo UI" w:hAnsi="Meiryo UI"/>
+        </w:rPr>
+      </w:pPr>
+      <w:bookmarkStart w:id="1" w:name="_Toc37424015"/>
+      <w:r>
+        <w:rPr>
+          <w:rFonts w:ascii="Meiryo UI" w:eastAsia="Meiryo UI" w:hAnsi="Meiryo UI" w:hint="eastAsia"/>
+          <w:lang w:eastAsia="ja-JP"/>
+        </w:rPr>
+        <w:t>なぜ、</w:t>
+      </w:r>
+      <w:r>
+        <w:rPr>
+          <w:rFonts w:ascii="Meiryo UI" w:eastAsia="Meiryo UI" w:hAnsi="Meiryo UI" w:hint="eastAsia"/>
+        </w:rPr>
+        <w:t>リアルタイム起動フレームワーク</w:t>
+      </w:r>
+      <w:r>
+        <w:rPr>
+          <w:rFonts w:ascii="Meiryo UI" w:eastAsia="Meiryo UI" w:hAnsi="Meiryo UI" w:hint="eastAsia"/>
+          <w:lang w:eastAsia="ja-JP"/>
+        </w:rPr>
+        <w:t>が必要か</w:t>
+      </w:r>
       <w:bookmarkEnd w:id="1"/>
-    </w:p>
-    <w:p>
-      <w:pPr>
-        <w:pStyle w:val="2"/>
-        <w:rPr>
-          <w:rFonts w:ascii="Meiryo UI" w:eastAsia="Meiryo UI" w:hAnsi="Meiryo UI"/>
-        </w:rPr>
-      </w:pPr>
-      <w:bookmarkStart w:id="2" w:name="_Toc37424015"/>
-      <w:r>
-        <w:rPr>
-          <w:rFonts w:ascii="Meiryo UI" w:eastAsia="Meiryo UI" w:hAnsi="Meiryo UI" w:hint="eastAsia"/>
-          <w:lang w:eastAsia="ja-JP"/>
-        </w:rPr>
-        <w:t>なぜ、</w:t>
-      </w:r>
-      <w:r>
-        <w:rPr>
-          <w:rFonts w:ascii="Meiryo UI" w:eastAsia="Meiryo UI" w:hAnsi="Meiryo UI" w:hint="eastAsia"/>
-        </w:rPr>
-        <w:t>リアルタイム起動フレームワーク</w:t>
-      </w:r>
-      <w:r>
-        <w:rPr>
-          <w:rFonts w:ascii="Meiryo UI" w:eastAsia="Meiryo UI" w:hAnsi="Meiryo UI" w:hint="eastAsia"/>
-          <w:lang w:eastAsia="ja-JP"/>
-        </w:rPr>
-        <w:t>が必要か</w:t>
-      </w:r>
-      <w:bookmarkEnd w:id="2"/>
     </w:p>
     <w:p>
       <w:pPr>
@@ -2269,17 +2267,17 @@
           <w:rFonts w:ascii="Meiryo UI" w:eastAsia="Meiryo UI" w:hAnsi="Meiryo UI"/>
         </w:rPr>
       </w:pPr>
-      <w:bookmarkStart w:id="3" w:name="_Toc37424016"/>
-      <w:bookmarkStart w:id="4" w:name="_Hlk37420814"/>
+      <w:bookmarkStart w:id="2" w:name="_Toc37424016"/>
+      <w:bookmarkStart w:id="3" w:name="_Hlk37420814"/>
       <w:r>
         <w:rPr>
           <w:rFonts w:ascii="Meiryo UI" w:eastAsia="Meiryo UI" w:hAnsi="Meiryo UI" w:hint="eastAsia"/>
         </w:rPr>
         <w:t>リアルタイム起動フレームワークのメリット</w:t>
       </w:r>
-      <w:bookmarkEnd w:id="3"/>
-    </w:p>
-    <w:bookmarkEnd w:id="4"/>
+      <w:bookmarkEnd w:id="2"/>
+    </w:p>
+    <w:bookmarkEnd w:id="3"/>
     <w:p>
       <w:pPr>
         <w:rPr>
@@ -2418,7 +2416,7 @@
           <w:rFonts w:ascii="Meiryo UI" w:eastAsia="Meiryo UI" w:hAnsi="Meiryo UI"/>
         </w:rPr>
       </w:pPr>
-      <w:bookmarkStart w:id="5" w:name="_Toc37424017"/>
+      <w:bookmarkStart w:id="4" w:name="_Toc37424017"/>
       <w:r>
         <w:rPr>
           <w:rFonts w:ascii="Meiryo UI" w:eastAsia="Meiryo UI" w:hAnsi="Meiryo UI" w:hint="eastAsia"/>
@@ -2426,24 +2424,24 @@
         </w:rPr>
         <w:t>リアルタイム起動フレームワークを構成する</w:t>
       </w:r>
+      <w:bookmarkEnd w:id="4"/>
+    </w:p>
+    <w:p>
+      <w:pPr>
+        <w:pStyle w:val="2"/>
+        <w:rPr>
+          <w:rFonts w:ascii="Meiryo UI" w:eastAsia="Meiryo UI" w:hAnsi="Meiryo UI"/>
+        </w:rPr>
+      </w:pPr>
+      <w:bookmarkStart w:id="5" w:name="_Toc37424018"/>
+      <w:r>
+        <w:rPr>
+          <w:rFonts w:ascii="Meiryo UI" w:eastAsia="Meiryo UI" w:hAnsi="Meiryo UI" w:hint="eastAsia"/>
+          <w:lang w:eastAsia="ja-JP"/>
+        </w:rPr>
+        <w:t>前提条件</w:t>
+      </w:r>
       <w:bookmarkEnd w:id="5"/>
-    </w:p>
-    <w:p>
-      <w:pPr>
-        <w:pStyle w:val="2"/>
-        <w:rPr>
-          <w:rFonts w:ascii="Meiryo UI" w:eastAsia="Meiryo UI" w:hAnsi="Meiryo UI"/>
-        </w:rPr>
-      </w:pPr>
-      <w:bookmarkStart w:id="6" w:name="_Toc37424018"/>
-      <w:r>
-        <w:rPr>
-          <w:rFonts w:ascii="Meiryo UI" w:eastAsia="Meiryo UI" w:hAnsi="Meiryo UI" w:hint="eastAsia"/>
-          <w:lang w:eastAsia="ja-JP"/>
-        </w:rPr>
-        <w:t>前提条件</w:t>
-      </w:r>
-      <w:bookmarkEnd w:id="6"/>
     </w:p>
     <w:p>
       <w:pPr>
@@ -2746,7 +2744,7 @@
           <w:rFonts w:ascii="Meiryo UI" w:eastAsia="Meiryo UI" w:hAnsi="Meiryo UI"/>
         </w:rPr>
       </w:pPr>
-      <w:bookmarkStart w:id="7" w:name="_Toc37424019"/>
+      <w:bookmarkStart w:id="6" w:name="_Toc37424019"/>
       <w:r>
         <w:rPr>
           <w:rFonts w:ascii="Meiryo UI" w:eastAsia="Meiryo UI" w:hAnsi="Meiryo UI" w:hint="eastAsia"/>
@@ -2754,7 +2752,7 @@
         </w:rPr>
         <w:t>アセットに含まれる成果物</w:t>
       </w:r>
-      <w:bookmarkEnd w:id="7"/>
+      <w:bookmarkEnd w:id="6"/>
     </w:p>
     <w:p>
       <w:pPr>
@@ -3286,7 +3284,7 @@
           <w:rFonts w:ascii="Meiryo UI" w:eastAsia="Meiryo UI" w:hAnsi="Meiryo UI"/>
         </w:rPr>
       </w:pPr>
-      <w:bookmarkStart w:id="8" w:name="_Toc37424020"/>
+      <w:bookmarkStart w:id="7" w:name="_Toc37424020"/>
       <w:r>
         <w:rPr>
           <w:rFonts w:ascii="Meiryo UI" w:eastAsia="Meiryo UI" w:hAnsi="Meiryo UI" w:hint="eastAsia"/>
@@ -3294,7 +3292,7 @@
         </w:rPr>
         <w:t>各コンポーネントの関係図</w:t>
       </w:r>
-      <w:bookmarkEnd w:id="8"/>
+      <w:bookmarkEnd w:id="7"/>
     </w:p>
     <w:p>
       <w:pPr>
@@ -3375,7 +3373,7 @@
           <w:rFonts w:ascii="Meiryo UI" w:eastAsia="Meiryo UI" w:hAnsi="Meiryo UI"/>
         </w:rPr>
       </w:pPr>
-      <w:bookmarkStart w:id="9" w:name="_Toc37424021"/>
+      <w:bookmarkStart w:id="8" w:name="_Toc37424021"/>
       <w:r>
         <w:rPr>
           <w:rFonts w:ascii="Meiryo UI" w:eastAsia="Meiryo UI" w:hAnsi="Meiryo UI" w:hint="eastAsia"/>
@@ -3383,7 +3381,7 @@
         </w:rPr>
         <w:t>各コンポーネントの配置手順</w:t>
       </w:r>
-      <w:bookmarkEnd w:id="9"/>
+      <w:bookmarkEnd w:id="8"/>
     </w:p>
     <w:p>
       <w:pPr>
@@ -3533,7 +3531,72 @@
           <w:rFonts w:ascii="Meiryo UI" w:eastAsia="Meiryo UI" w:hAnsi="Meiryo UI" w:hint="eastAsia"/>
           <w:lang w:eastAsia="ja-JP"/>
         </w:rPr>
-        <w:t>返却係を定期実行するスケジュールを設定する。専用のランタイムリソースで、数分おきに実行するようにして、徐々にチューニングしていく。</w:t>
+        <w:t>返却係を定期実行するスケジュールを設定する</w:t>
+      </w:r>
+      <w:r>
+        <w:rPr>
+          <w:rFonts w:ascii="Meiryo UI" w:eastAsia="Meiryo UI" w:hAnsi="Meiryo UI" w:hint="eastAsia"/>
+          <w:lang w:eastAsia="ja-JP"/>
+        </w:rPr>
+        <w:t xml:space="preserve">か、返却係 </w:t>
+      </w:r>
+      <w:r>
+        <w:rPr>
+          <w:rFonts w:ascii="Meiryo UI" w:eastAsia="Meiryo UI" w:hAnsi="Meiryo UI"/>
+          <w:lang w:eastAsia="ja-JP"/>
+        </w:rPr>
+        <w:t xml:space="preserve">– </w:t>
+      </w:r>
+      <w:r>
+        <w:rPr>
+          <w:rFonts w:ascii="Meiryo UI" w:eastAsia="Meiryo UI" w:hAnsi="Meiryo UI" w:hint="eastAsia"/>
+          <w:lang w:eastAsia="ja-JP"/>
+        </w:rPr>
+        <w:t>常時実行型を半永久的に実行する</w:t>
+      </w:r>
+      <w:r>
+        <w:rPr>
+          <w:rFonts w:ascii="Meiryo UI" w:eastAsia="Meiryo UI" w:hAnsi="Meiryo UI" w:hint="eastAsia"/>
+          <w:lang w:eastAsia="ja-JP"/>
+        </w:rPr>
+        <w:t>。</w:t>
+      </w:r>
+    </w:p>
+    <w:p>
+      <w:pPr>
+        <w:rPr>
+          <w:rFonts w:ascii="Meiryo UI" w:eastAsia="Meiryo UI" w:hAnsi="Meiryo UI"/>
+          <w:lang w:eastAsia="ja-JP"/>
+        </w:rPr>
+      </w:pPr>
+      <w:r>
+        <w:rPr>
+          <w:rFonts w:ascii="Meiryo UI" w:eastAsia="Meiryo UI" w:hAnsi="Meiryo UI" w:hint="eastAsia"/>
+          <w:lang w:eastAsia="ja-JP"/>
+        </w:rPr>
+        <w:t>定期実行の場合は、</w:t>
+      </w:r>
+      <w:r>
+        <w:rPr>
+          <w:rFonts w:ascii="Meiryo UI" w:eastAsia="Meiryo UI" w:hAnsi="Meiryo UI" w:hint="eastAsia"/>
+          <w:lang w:eastAsia="ja-JP"/>
+        </w:rPr>
+        <w:t>専用のランタイムリソースで、数分おきに実行するようにして、徐々にチューニングしていく。</w:t>
+      </w:r>
+    </w:p>
+    <w:p>
+      <w:pPr>
+        <w:rPr>
+          <w:rFonts w:ascii="Meiryo UI" w:eastAsia="Meiryo UI" w:hAnsi="Meiryo UI" w:hint="eastAsia"/>
+          <w:lang w:eastAsia="ja-JP"/>
+        </w:rPr>
+      </w:pPr>
+      <w:r>
+        <w:rPr>
+          <w:rFonts w:ascii="Meiryo UI" w:eastAsia="Meiryo UI" w:hAnsi="Meiryo UI" w:hint="eastAsia"/>
+          <w:lang w:eastAsia="ja-JP"/>
+        </w:rPr>
+        <w:t>半永久的に実行する場合は、コントロールで中止を要求すれば、いつでも安全に停止できる。</w:t>
       </w:r>
     </w:p>
     <w:p>
@@ -4482,7 +4545,7 @@
           <w:lang w:eastAsia="ja-JP"/>
         </w:rPr>
       </w:pPr>
-      <w:bookmarkStart w:id="10" w:name="_Toc37424022"/>
+      <w:bookmarkStart w:id="9" w:name="_Toc37424022"/>
       <w:r>
         <w:rPr>
           <w:rFonts w:ascii="Meiryo UI" w:eastAsia="Meiryo UI" w:hAnsi="Meiryo UI" w:hint="eastAsia"/>
@@ -4490,25 +4553,25 @@
         </w:rPr>
         <w:t>稼働確認</w:t>
       </w:r>
+      <w:bookmarkEnd w:id="9"/>
+    </w:p>
+    <w:p>
+      <w:pPr>
+        <w:pStyle w:val="2"/>
+        <w:rPr>
+          <w:rFonts w:ascii="Meiryo UI" w:eastAsia="Meiryo UI" w:hAnsi="Meiryo UI"/>
+          <w:lang w:eastAsia="ja-JP"/>
+        </w:rPr>
+      </w:pPr>
+      <w:bookmarkStart w:id="10" w:name="_Toc37424023"/>
+      <w:r>
+        <w:rPr>
+          <w:rFonts w:ascii="Meiryo UI" w:eastAsia="Meiryo UI" w:hAnsi="Meiryo UI" w:hint="eastAsia"/>
+          <w:lang w:eastAsia="ja-JP"/>
+        </w:rPr>
+        <w:t>クライアントアプリの操作</w:t>
+      </w:r>
       <w:bookmarkEnd w:id="10"/>
-    </w:p>
-    <w:p>
-      <w:pPr>
-        <w:pStyle w:val="2"/>
-        <w:rPr>
-          <w:rFonts w:ascii="Meiryo UI" w:eastAsia="Meiryo UI" w:hAnsi="Meiryo UI"/>
-          <w:lang w:eastAsia="ja-JP"/>
-        </w:rPr>
-      </w:pPr>
-      <w:bookmarkStart w:id="11" w:name="_Toc37424023"/>
-      <w:r>
-        <w:rPr>
-          <w:rFonts w:ascii="Meiryo UI" w:eastAsia="Meiryo UI" w:hAnsi="Meiryo UI" w:hint="eastAsia"/>
-          <w:lang w:eastAsia="ja-JP"/>
-        </w:rPr>
-        <w:t>クライアントアプリの操作</w:t>
-      </w:r>
-      <w:bookmarkEnd w:id="11"/>
     </w:p>
     <w:p>
       <w:pPr>
@@ -4661,6 +4724,8 @@
         <w:lastRenderedPageBreak/>
         <w:t>実行できるプロセスを取得：入力したユーザーが実行できるプロセス群を取得してプロセス名の候補に設定</w:t>
       </w:r>
+      <w:bookmarkStart w:id="11" w:name="_GoBack"/>
+      <w:bookmarkEnd w:id="11"/>
     </w:p>
     <w:p>
       <w:pPr>
@@ -5310,11 +5375,21 @@
     <w:r>
       <w:t xml:space="preserve"> of </w:t>
     </w:r>
-    <w:fldSimple w:instr=" NUMPAGES  \* MERGEFORMAT ">
-      <w:r>
-        <w:t>7</w:t>
-      </w:r>
-    </w:fldSimple>
+    <w:r>
+      <w:fldChar w:fldCharType="begin"/>
+    </w:r>
+    <w:r>
+      <w:instrText xml:space="preserve"> NUMPAGES  \* MERGEFORMAT </w:instrText>
+    </w:r>
+    <w:r>
+      <w:fldChar w:fldCharType="separate"/>
+    </w:r>
+    <w:r>
+      <w:t>7</w:t>
+    </w:r>
+    <w:r>
+      <w:fldChar w:fldCharType="end"/>
+    </w:r>
   </w:p>
 </w:ftr>
 </file>
@@ -5425,11 +5500,21 @@
     <w:r>
       <w:t xml:space="preserve"> of </w:t>
     </w:r>
-    <w:fldSimple w:instr=" NUMPAGES  \* MERGEFORMAT ">
-      <w:r>
-        <w:t>5</w:t>
-      </w:r>
-    </w:fldSimple>
+    <w:r>
+      <w:fldChar w:fldCharType="begin"/>
+    </w:r>
+    <w:r>
+      <w:instrText xml:space="preserve"> NUMPAGES  \* MERGEFORMAT </w:instrText>
+    </w:r>
+    <w:r>
+      <w:fldChar w:fldCharType="separate"/>
+    </w:r>
+    <w:r>
+      <w:t>5</w:t>
+    </w:r>
+    <w:r>
+      <w:fldChar w:fldCharType="end"/>
+    </w:r>
   </w:p>
 </w:ftr>
 </file>
@@ -5470,11 +5555,21 @@
     <w:r>
       <w:t xml:space="preserve"> of </w:t>
     </w:r>
-    <w:fldSimple w:instr=" NUMPAGES  \* MERGEFORMAT ">
-      <w:r>
-        <w:t>4</w:t>
-      </w:r>
-    </w:fldSimple>
+    <w:r>
+      <w:fldChar w:fldCharType="begin"/>
+    </w:r>
+    <w:r>
+      <w:instrText xml:space="preserve"> NUMPAGES  \* MERGEFORMAT </w:instrText>
+    </w:r>
+    <w:r>
+      <w:fldChar w:fldCharType="separate"/>
+    </w:r>
+    <w:r>
+      <w:t>4</w:t>
+    </w:r>
+    <w:r>
+      <w:fldChar w:fldCharType="end"/>
+    </w:r>
   </w:p>
 </w:ftr>
 </file>
@@ -10697,26 +10792,6 @@
 </file>
 
 <file path=customXml/item1.xml><?xml version="1.0" encoding="utf-8"?>
-<?mso-contentType ?>
-<FormTemplates xmlns="http://schemas.microsoft.com/sharepoint/v3/contenttype/forms">
-  <Display>DocumentLibraryForm</Display>
-  <Edit>DocumentLibraryForm</Edit>
-  <New>DocumentLibraryForm</New>
-</FormTemplates>
-</file>
-
-<file path=customXml/item2.xml><?xml version="1.0" encoding="utf-8"?>
-<p:properties xmlns:p="http://schemas.microsoft.com/office/2006/metadata/properties" xmlns:xsi="http://www.w3.org/2001/XMLSchema-instance" xmlns:pc="http://schemas.microsoft.com/office/infopath/2007/PartnerControls">
-  <documentManagement>
-    <Document_x0020_Type xmlns="1ff1cc9a-82ff-46ae-b442-f8dce84a7912" xsi:nil="true"/>
-    <Category xmlns="1ff1cc9a-82ff-46ae-b442-f8dce84a7912" xsi:nil="true"/>
-    <Description0 xmlns="1ff1cc9a-82ff-46ae-b442-f8dce84a7912" xsi:nil="true"/>
-    <File_x0020_Name xmlns="1ff1cc9a-82ff-46ae-b442-f8dce84a7912" xsi:nil="true"/>
-  </documentManagement>
-</p:properties>
-</file>
-
-<file path=customXml/item3.xml><?xml version="1.0" encoding="utf-8"?>
 <ct:contentTypeSchema xmlns:ct="http://schemas.microsoft.com/office/2006/metadata/contentType" xmlns:ma="http://schemas.microsoft.com/office/2006/metadata/properties/metaAttributes" ct:_="" ma:_="" ma:contentTypeName="Document" ma:contentTypeID="0x010100F0AB6F6FBD4D2348AEA64F5DB74AD3F5" ma:contentTypeVersion="11" ma:contentTypeDescription="Create a new document." ma:contentTypeScope="" ma:versionID="a3bc19c39598815323803ab6b3210773">
   <xsd:schema xmlns:xsd="http://www.w3.org/2001/XMLSchema" xmlns:xs="http://www.w3.org/2001/XMLSchema" xmlns:p="http://schemas.microsoft.com/office/2006/metadata/properties" xmlns:ns2="1ff1cc9a-82ff-46ae-b442-f8dce84a7912" xmlns:ns3="08e712c8-6176-42df-9c70-84c2ea328eef" targetNamespace="http://schemas.microsoft.com/office/2006/metadata/properties" ma:root="true" ma:fieldsID="67e03fdbc994846f4687b4389261e436" ns2:_="" ns3:_="">
     <xsd:import namespace="1ff1cc9a-82ff-46ae-b442-f8dce84a7912"/>
@@ -10933,29 +11008,31 @@
 </ct:contentTypeSchema>
 </file>
 
+<file path=customXml/item2.xml><?xml version="1.0" encoding="utf-8"?>
+<p:properties xmlns:p="http://schemas.microsoft.com/office/2006/metadata/properties" xmlns:xsi="http://www.w3.org/2001/XMLSchema-instance" xmlns:pc="http://schemas.microsoft.com/office/infopath/2007/PartnerControls">
+  <documentManagement>
+    <Document_x0020_Type xmlns="1ff1cc9a-82ff-46ae-b442-f8dce84a7912" xsi:nil="true"/>
+    <Category xmlns="1ff1cc9a-82ff-46ae-b442-f8dce84a7912" xsi:nil="true"/>
+    <Description0 xmlns="1ff1cc9a-82ff-46ae-b442-f8dce84a7912" xsi:nil="true"/>
+    <File_x0020_Name xmlns="1ff1cc9a-82ff-46ae-b442-f8dce84a7912" xsi:nil="true"/>
+  </documentManagement>
+</p:properties>
+</file>
+
+<file path=customXml/item3.xml><?xml version="1.0" encoding="utf-8"?>
+<?mso-contentType ?>
+<FormTemplates xmlns="http://schemas.microsoft.com/sharepoint/v3/contenttype/forms">
+  <Display>DocumentLibraryForm</Display>
+  <Edit>DocumentLibraryForm</Edit>
+  <New>DocumentLibraryForm</New>
+</FormTemplates>
+</file>
+
 <file path=customXml/item4.xml><?xml version="1.0" encoding="utf-8"?>
 <b:Sources xmlns:b="http://schemas.openxmlformats.org/officeDocument/2006/bibliography" xmlns="http://schemas.openxmlformats.org/officeDocument/2006/bibliography" SelectedStyle="\APASixthEditionOfficeOnline.xsl" StyleName="APA" Version="6"/>
 </file>
 
 <file path=customXml/itemProps1.xml><?xml version="1.0" encoding="utf-8"?>
-<ds:datastoreItem xmlns:ds="http://schemas.openxmlformats.org/officeDocument/2006/customXml" ds:itemID="{9013ECC9-7E0B-4772-B7B8-76034E006C82}">
-  <ds:schemaRefs>
-    <ds:schemaRef ds:uri="http://schemas.microsoft.com/sharepoint/v3/contenttype/forms"/>
-  </ds:schemaRefs>
-</ds:datastoreItem>
-</file>
-
-<file path=customXml/itemProps2.xml><?xml version="1.0" encoding="utf-8"?>
-<ds:datastoreItem xmlns:ds="http://schemas.openxmlformats.org/officeDocument/2006/customXml" ds:itemID="{FA4F3F1A-E360-4815-B25F-BE02FFA2B609}">
-  <ds:schemaRefs>
-    <ds:schemaRef ds:uri="http://schemas.microsoft.com/office/2006/metadata/properties"/>
-    <ds:schemaRef ds:uri="http://schemas.microsoft.com/office/infopath/2007/PartnerControls"/>
-    <ds:schemaRef ds:uri="1ff1cc9a-82ff-46ae-b442-f8dce84a7912"/>
-  </ds:schemaRefs>
-</ds:datastoreItem>
-</file>
-
-<file path=customXml/itemProps3.xml><?xml version="1.0" encoding="utf-8"?>
 <ds:datastoreItem xmlns:ds="http://schemas.openxmlformats.org/officeDocument/2006/customXml" ds:itemID="{65353792-CE16-483E-B39E-9DCDF6B35B06}">
   <ds:schemaRefs>
     <ds:schemaRef ds:uri="http://schemas.microsoft.com/office/2006/metadata/contentType"/>
@@ -10974,8 +11051,26 @@
 </ds:datastoreItem>
 </file>
 
+<file path=customXml/itemProps2.xml><?xml version="1.0" encoding="utf-8"?>
+<ds:datastoreItem xmlns:ds="http://schemas.openxmlformats.org/officeDocument/2006/customXml" ds:itemID="{FA4F3F1A-E360-4815-B25F-BE02FFA2B609}">
+  <ds:schemaRefs>
+    <ds:schemaRef ds:uri="http://schemas.microsoft.com/office/2006/metadata/properties"/>
+    <ds:schemaRef ds:uri="http://schemas.microsoft.com/office/infopath/2007/PartnerControls"/>
+    <ds:schemaRef ds:uri="1ff1cc9a-82ff-46ae-b442-f8dce84a7912"/>
+  </ds:schemaRefs>
+</ds:datastoreItem>
+</file>
+
+<file path=customXml/itemProps3.xml><?xml version="1.0" encoding="utf-8"?>
+<ds:datastoreItem xmlns:ds="http://schemas.openxmlformats.org/officeDocument/2006/customXml" ds:itemID="{9013ECC9-7E0B-4772-B7B8-76034E006C82}">
+  <ds:schemaRefs>
+    <ds:schemaRef ds:uri="http://schemas.microsoft.com/sharepoint/v3/contenttype/forms"/>
+  </ds:schemaRefs>
+</ds:datastoreItem>
+</file>
+
 <file path=customXml/itemProps4.xml><?xml version="1.0" encoding="utf-8"?>
-<ds:datastoreItem xmlns:ds="http://schemas.openxmlformats.org/officeDocument/2006/customXml" ds:itemID="{019DE191-73DE-4DFE-8008-1E6383643084}">
+<ds:datastoreItem xmlns:ds="http://schemas.openxmlformats.org/officeDocument/2006/customXml" ds:itemID="{2A17F6D9-DD08-426A-8CD1-EB99BB89D70E}">
   <ds:schemaRefs>
     <ds:schemaRef ds:uri="http://schemas.openxmlformats.org/officeDocument/2006/bibliography"/>
   </ds:schemaRefs>

</xml_diff>

<commit_message>
Issue #12, 13 に対応
</commit_message>
<xml_diff>
--- a/リアルタイム起動フレームワーク ユーザーガイド 1.0.docx
+++ b/リアルタイム起動フレームワーク ユーザーガイド 1.0.docx
@@ -1168,7 +1168,7 @@
           <w:rPr>
             <w:webHidden/>
           </w:rPr>
-          <w:t>7</w:t>
+          <w:t>8</w:t>
         </w:r>
         <w:r>
           <w:rPr>
@@ -3132,14 +3132,7 @@
                 <w:rFonts w:ascii="Meiryo UI" w:eastAsia="Meiryo UI" w:hAnsi="Meiryo UI"/>
                 <w:lang w:eastAsia="ja-JP"/>
               </w:rPr>
-              <w:t xml:space="preserve"> 1.</w:t>
-            </w:r>
-            <w:r>
-              <w:rPr>
-                <w:rFonts w:ascii="Meiryo UI" w:eastAsia="Meiryo UI" w:hAnsi="Meiryo UI"/>
-                <w:lang w:eastAsia="ja-JP"/>
-              </w:rPr>
-              <w:t>2</w:t>
+              <w:t xml:space="preserve"> 1.3</w:t>
             </w:r>
             <w:r>
               <w:rPr>
@@ -3450,14 +3443,7 @@
           <w:rFonts w:ascii="Meiryo UI" w:eastAsia="Meiryo UI" w:hAnsi="Meiryo UI"/>
           <w:lang w:eastAsia="ja-JP"/>
         </w:rPr>
-        <w:t xml:space="preserve"> 1.</w:t>
-      </w:r>
-      <w:r>
-        <w:rPr>
-          <w:rFonts w:ascii="Meiryo UI" w:eastAsia="Meiryo UI" w:hAnsi="Meiryo UI"/>
-          <w:lang w:eastAsia="ja-JP"/>
-        </w:rPr>
-        <w:t>2</w:t>
+        <w:t xml:space="preserve"> 1.3</w:t>
       </w:r>
       <w:r>
         <w:rPr>
@@ -3516,25 +3502,185 @@
           <w:rFonts w:ascii="Meiryo UI" w:eastAsia="Meiryo UI" w:hAnsi="Meiryo UI" w:hint="eastAsia"/>
           <w:lang w:eastAsia="ja-JP"/>
         </w:rPr>
+        <w:t>Dispatcher - JP の設定</w:t>
+      </w:r>
+    </w:p>
+    <w:p>
+      <w:pPr>
+        <w:rPr>
+          <w:rFonts w:ascii="Meiryo UI" w:eastAsia="Meiryo UI" w:hAnsi="Meiryo UI" w:hint="eastAsia"/>
+          <w:lang w:eastAsia="ja-JP"/>
+        </w:rPr>
+      </w:pPr>
+      <w:r>
+        <w:rPr>
+          <w:rFonts w:ascii="Meiryo UI" w:eastAsia="Meiryo UI" w:hAnsi="Meiryo UI" w:hint="eastAsia"/>
+          <w:lang w:eastAsia="ja-JP"/>
+        </w:rPr>
+        <w:t>初期化アクションにある以下のデータアイテムに初期値を設定する。</w:t>
+      </w:r>
+    </w:p>
+    <w:p>
+      <w:pPr>
+        <w:pStyle w:val="a3"/>
+        <w:numPr>
+          <w:ilvl w:val="0"/>
+          <w:numId w:val="32"/>
+        </w:numPr>
+        <w:rPr>
+          <w:rFonts w:ascii="Meiryo UI" w:eastAsia="Meiryo UI" w:hAnsi="Meiryo UI" w:hint="eastAsia"/>
+          <w:lang w:eastAsia="ja-JP"/>
+        </w:rPr>
+      </w:pPr>
+      <w:r>
+        <w:rPr>
+          <w:rFonts w:ascii="Meiryo UI" w:eastAsia="Meiryo UI" w:hAnsi="Meiryo UI" w:hint="eastAsia"/>
+          <w:lang w:eastAsia="ja-JP"/>
+        </w:rPr>
+        <w:t>データベースサーバー名の初期値に、Blue Prism のDBが動いているホスト名（IPアドレス）を設定する。</w:t>
+      </w:r>
+    </w:p>
+    <w:p>
+      <w:pPr>
+        <w:pStyle w:val="a3"/>
+        <w:numPr>
+          <w:ilvl w:val="0"/>
+          <w:numId w:val="32"/>
+        </w:numPr>
+        <w:rPr>
+          <w:rFonts w:ascii="Meiryo UI" w:eastAsia="Meiryo UI" w:hAnsi="Meiryo UI"/>
+          <w:lang w:eastAsia="ja-JP"/>
+        </w:rPr>
+      </w:pPr>
+      <w:r>
+        <w:rPr>
+          <w:rFonts w:ascii="Meiryo UI" w:eastAsia="Meiryo UI" w:hAnsi="Meiryo UI" w:hint="eastAsia"/>
+          <w:lang w:eastAsia="ja-JP"/>
+        </w:rPr>
+        <w:t>データベース名の初期値に、Blue Prism のデータベース名を設定する。</w:t>
+      </w:r>
+    </w:p>
+    <w:p>
+      <w:pPr>
+        <w:rPr>
+          <w:rFonts w:ascii="Meiryo UI" w:eastAsia="Meiryo UI" w:hAnsi="Meiryo UI"/>
+          <w:lang w:eastAsia="ja-JP"/>
+        </w:rPr>
+      </w:pPr>
+    </w:p>
+    <w:p>
+      <w:pPr>
+        <w:pStyle w:val="3"/>
+        <w:rPr>
+          <w:rFonts w:ascii="Meiryo UI" w:eastAsia="Meiryo UI" w:hAnsi="Meiryo UI"/>
+          <w:lang w:eastAsia="ja-JP"/>
+        </w:rPr>
+      </w:pPr>
+      <w:r>
+        <w:rPr>
+          <w:rFonts w:ascii="Meiryo UI" w:eastAsia="Meiryo UI" w:hAnsi="Meiryo UI" w:hint="eastAsia"/>
+          <w:lang w:eastAsia="ja-JP"/>
+        </w:rPr>
+        <w:t>認証情報「BP DB User」の設定</w:t>
+      </w:r>
+    </w:p>
+    <w:p>
+      <w:pPr>
+        <w:rPr>
+          <w:rFonts w:ascii="Meiryo UI" w:eastAsia="Meiryo UI" w:hAnsi="Meiryo UI" w:hint="eastAsia"/>
+          <w:lang w:eastAsia="ja-JP"/>
+        </w:rPr>
+      </w:pPr>
+      <w:r>
+        <w:rPr>
+          <w:rFonts w:ascii="Meiryo UI" w:eastAsia="Meiryo UI" w:hAnsi="Meiryo UI" w:hint="eastAsia"/>
+          <w:lang w:eastAsia="ja-JP"/>
+        </w:rPr>
+        <w:t>認証情報「BP DB User」に、Blue Prism のDB</w:t>
+      </w:r>
+      <w:r>
+        <w:rPr>
+          <w:rFonts w:ascii="Meiryo UI" w:eastAsia="Meiryo UI" w:hAnsi="Meiryo UI" w:hint="eastAsia"/>
+          <w:lang w:eastAsia="ja-JP"/>
+        </w:rPr>
+        <w:t>がある</w:t>
+      </w:r>
+      <w:r>
+        <w:rPr>
+          <w:rFonts w:ascii="Meiryo UI" w:eastAsia="Meiryo UI" w:hAnsi="Meiryo UI" w:hint="eastAsia"/>
+          <w:lang w:eastAsia="ja-JP"/>
+        </w:rPr>
+        <w:t>SQL Serverのユーザー名とパスワードを設定する（ユーザーは</w:t>
+      </w:r>
+      <w:r>
+        <w:rPr>
+          <w:rFonts w:ascii="Meiryo UI" w:eastAsia="Meiryo UI" w:hAnsi="Meiryo UI" w:hint="eastAsia"/>
+          <w:lang w:eastAsia="ja-JP"/>
+        </w:rPr>
+        <w:t xml:space="preserve"> </w:t>
+      </w:r>
+      <w:r>
+        <w:rPr>
+          <w:rFonts w:ascii="Meiryo UI" w:eastAsia="Meiryo UI" w:hAnsi="Meiryo UI"/>
+          <w:lang w:eastAsia="ja-JP"/>
+        </w:rPr>
+        <w:t xml:space="preserve">SQL Server </w:t>
+      </w:r>
+      <w:r>
+        <w:rPr>
+          <w:rFonts w:ascii="Meiryo UI" w:eastAsia="Meiryo UI" w:hAnsi="Meiryo UI" w:hint="eastAsia"/>
+          <w:lang w:eastAsia="ja-JP"/>
+        </w:rPr>
+        <w:t>のユーザーで</w:t>
+      </w:r>
+      <w:r>
+        <w:rPr>
+          <w:rFonts w:ascii="Meiryo UI" w:eastAsia="Meiryo UI" w:hAnsi="Meiryo UI" w:hint="eastAsia"/>
+          <w:lang w:eastAsia="ja-JP"/>
+        </w:rPr>
+        <w:t>、Blue Prism のデータベースへの接続および表の読み取り権限を有すること）。</w:t>
+      </w:r>
+    </w:p>
+    <w:p>
+      <w:pPr>
+        <w:rPr>
+          <w:rFonts w:ascii="Meiryo UI" w:eastAsia="Meiryo UI" w:hAnsi="Meiryo UI" w:hint="eastAsia"/>
+          <w:lang w:eastAsia="ja-JP"/>
+        </w:rPr>
+      </w:pPr>
+    </w:p>
+    <w:p>
+      <w:pPr>
+        <w:pStyle w:val="3"/>
+        <w:rPr>
+          <w:rFonts w:ascii="Meiryo UI" w:eastAsia="Meiryo UI" w:hAnsi="Meiryo UI"/>
+          <w:lang w:eastAsia="ja-JP"/>
+        </w:rPr>
+      </w:pPr>
+      <w:r>
+        <w:rPr>
+          <w:rFonts w:ascii="Meiryo UI" w:eastAsia="Meiryo UI" w:hAnsi="Meiryo UI" w:hint="eastAsia"/>
+          <w:lang w:eastAsia="ja-JP"/>
+        </w:rPr>
         <w:t>（オプション）返却係の設定</w:t>
-      </w:r>
-    </w:p>
-    <w:p>
-      <w:pPr>
-        <w:rPr>
-          <w:rFonts w:ascii="Meiryo UI" w:eastAsia="Meiryo UI" w:hAnsi="Meiryo UI"/>
-          <w:lang w:eastAsia="ja-JP"/>
-        </w:rPr>
-      </w:pPr>
-      <w:r>
-        <w:rPr>
-          <w:rFonts w:ascii="Meiryo UI" w:eastAsia="Meiryo UI" w:hAnsi="Meiryo UI" w:hint="eastAsia"/>
-          <w:lang w:eastAsia="ja-JP"/>
-        </w:rPr>
-        <w:t>返却係を定期実行するスケジュールを設定する</w:t>
       </w:r>
       <w:bookmarkStart w:id="9" w:name="_GoBack"/>
       <w:bookmarkEnd w:id="9"/>
+    </w:p>
+    <w:p>
+      <w:pPr>
+        <w:rPr>
+          <w:rFonts w:ascii="Meiryo UI" w:eastAsia="Meiryo UI" w:hAnsi="Meiryo UI"/>
+          <w:lang w:eastAsia="ja-JP"/>
+        </w:rPr>
+      </w:pPr>
+      <w:r>
+        <w:rPr>
+          <w:rFonts w:ascii="Meiryo UI" w:eastAsia="Meiryo UI" w:hAnsi="Meiryo UI" w:hint="eastAsia"/>
+          <w:lang w:eastAsia="ja-JP"/>
+        </w:rPr>
+        <w:t>返却係を定期実行するスケジュールを設定する</w:t>
+      </w:r>
       <w:r>
         <w:rPr>
           <w:rFonts w:ascii="Meiryo UI" w:eastAsia="Meiryo UI" w:hAnsi="Meiryo UI" w:hint="eastAsia"/>
@@ -3598,6 +3744,7 @@
           <w:rFonts w:ascii="Meiryo UI" w:eastAsia="Meiryo UI" w:hAnsi="Meiryo UI" w:hint="eastAsia"/>
           <w:lang w:eastAsia="ja-JP"/>
         </w:rPr>
+        <w:lastRenderedPageBreak/>
         <w:t>半永久的に実行する場合は、コントロールで中止を要求すれば、いつでも安全に停止できる。</w:t>
       </w:r>
     </w:p>
@@ -3629,7 +3776,6 @@
           <w:noProof/>
           <w:lang w:eastAsia="ja-JP"/>
         </w:rPr>
-        <w:lastRenderedPageBreak/>
         <w:drawing>
           <wp:inline distT="0" distB="0" distL="0" distR="0" wp14:anchorId="646A6863" wp14:editId="61338C08">
             <wp:extent cx="3512457" cy="2452914"/>
@@ -4136,6 +4282,7 @@
           <w:rFonts w:ascii="Meiryo UI" w:eastAsia="Meiryo UI" w:hAnsi="Meiryo UI" w:hint="eastAsia"/>
           <w:lang w:eastAsia="ja-JP"/>
         </w:rPr>
+        <w:lastRenderedPageBreak/>
         <w:t>クライアントアプリのインストール</w:t>
       </w:r>
     </w:p>
@@ -4250,7 +4397,6 @@
           <w:rFonts w:ascii="Meiryo UI" w:eastAsia="Meiryo UI" w:hAnsi="Meiryo UI" w:hint="eastAsia"/>
           <w:lang w:eastAsia="ja-JP"/>
         </w:rPr>
-        <w:lastRenderedPageBreak/>
         <w:t>なお、クライアントアプリは</w:t>
       </w:r>
       <w:r>
@@ -4601,6 +4747,7 @@
         <w:rPr>
           <w:noProof/>
         </w:rPr>
+        <w:lastRenderedPageBreak/>
         <w:drawing>
           <wp:inline distT="0" distB="0" distL="0" distR="0" wp14:anchorId="004BB167" wp14:editId="72E17BBB">
             <wp:extent cx="4552950" cy="3114675"/>
@@ -4723,7 +4870,6 @@
           <w:rFonts w:ascii="Meiryo UI" w:eastAsia="Meiryo UI" w:hAnsi="Meiryo UI" w:hint="eastAsia"/>
           <w:lang w:eastAsia="ja-JP"/>
         </w:rPr>
-        <w:lastRenderedPageBreak/>
         <w:t>実行できるプロセスを取得：入力したユーザーが実行できるプロセス群を取得してプロセス名の候補に設定</w:t>
       </w:r>
     </w:p>
@@ -4945,6 +5091,7 @@
           <w:rFonts w:ascii="Meiryo UI" w:eastAsia="Meiryo UI" w:hAnsi="Meiryo UI" w:hint="eastAsia"/>
           <w:lang w:eastAsia="ja-JP"/>
         </w:rPr>
+        <w:lastRenderedPageBreak/>
         <w:t>このように、リアルタイム起動フレームワークには拡張のポイントがある、というよりは、拡張が想定され</w:t>
       </w:r>
       <w:r>
@@ -5347,11 +5494,21 @@
     <w:r>
       <w:t xml:space="preserve"> of </w:t>
     </w:r>
-    <w:fldSimple w:instr=" NUMPAGES  \* MERGEFORMAT ">
-      <w:r>
-        <w:t>7</w:t>
-      </w:r>
-    </w:fldSimple>
+    <w:r>
+      <w:fldChar w:fldCharType="begin"/>
+    </w:r>
+    <w:r>
+      <w:instrText xml:space="preserve"> NUMPAGES  \* MERGEFORMAT </w:instrText>
+    </w:r>
+    <w:r>
+      <w:fldChar w:fldCharType="separate"/>
+    </w:r>
+    <w:r>
+      <w:t>7</w:t>
+    </w:r>
+    <w:r>
+      <w:fldChar w:fldCharType="end"/>
+    </w:r>
   </w:p>
 </w:ftr>
 </file>
@@ -5462,11 +5619,21 @@
     <w:r>
       <w:t xml:space="preserve"> of </w:t>
     </w:r>
-    <w:fldSimple w:instr=" NUMPAGES  \* MERGEFORMAT ">
-      <w:r>
-        <w:t>5</w:t>
-      </w:r>
-    </w:fldSimple>
+    <w:r>
+      <w:fldChar w:fldCharType="begin"/>
+    </w:r>
+    <w:r>
+      <w:instrText xml:space="preserve"> NUMPAGES  \* MERGEFORMAT </w:instrText>
+    </w:r>
+    <w:r>
+      <w:fldChar w:fldCharType="separate"/>
+    </w:r>
+    <w:r>
+      <w:t>5</w:t>
+    </w:r>
+    <w:r>
+      <w:fldChar w:fldCharType="end"/>
+    </w:r>
   </w:p>
 </w:ftr>
 </file>
@@ -5507,11 +5674,21 @@
     <w:r>
       <w:t xml:space="preserve"> of </w:t>
     </w:r>
-    <w:fldSimple w:instr=" NUMPAGES  \* MERGEFORMAT ">
-      <w:r>
-        <w:t>4</w:t>
-      </w:r>
-    </w:fldSimple>
+    <w:r>
+      <w:fldChar w:fldCharType="begin"/>
+    </w:r>
+    <w:r>
+      <w:instrText xml:space="preserve"> NUMPAGES  \* MERGEFORMAT </w:instrText>
+    </w:r>
+    <w:r>
+      <w:fldChar w:fldCharType="separate"/>
+    </w:r>
+    <w:r>
+      <w:t>4</w:t>
+    </w:r>
+    <w:r>
+      <w:fldChar w:fldCharType="end"/>
+    </w:r>
   </w:p>
 </w:ftr>
 </file>
@@ -8002,6 +8179,119 @@
     </w:lvl>
   </w:abstractNum>
   <w:abstractNum w:abstractNumId="14" w15:restartNumberingAfterBreak="0">
+    <w:nsid w:val="4340410B"/>
+    <w:multiLevelType w:val="hybridMultilevel"/>
+    <w:tmpl w:val="0C2A0C0A"/>
+    <w:lvl w:ilvl="0" w:tplc="0409000B">
+      <w:start w:val="1"/>
+      <w:numFmt w:val="bullet"/>
+      <w:lvlText w:val=""/>
+      <w:lvlJc w:val="left"/>
+      <w:pPr>
+        <w:ind w:left="420" w:hanging="420"/>
+      </w:pPr>
+      <w:rPr>
+        <w:rFonts w:ascii="Wingdings" w:hAnsi="Wingdings" w:hint="default"/>
+      </w:rPr>
+    </w:lvl>
+    <w:lvl w:ilvl="1" w:tplc="0409000B" w:tentative="1">
+      <w:start w:val="1"/>
+      <w:numFmt w:val="bullet"/>
+      <w:lvlText w:val=""/>
+      <w:lvlJc w:val="left"/>
+      <w:pPr>
+        <w:ind w:left="840" w:hanging="420"/>
+      </w:pPr>
+      <w:rPr>
+        <w:rFonts w:ascii="Wingdings" w:hAnsi="Wingdings" w:hint="default"/>
+      </w:rPr>
+    </w:lvl>
+    <w:lvl w:ilvl="2" w:tplc="0409000D" w:tentative="1">
+      <w:start w:val="1"/>
+      <w:numFmt w:val="bullet"/>
+      <w:lvlText w:val=""/>
+      <w:lvlJc w:val="left"/>
+      <w:pPr>
+        <w:ind w:left="1260" w:hanging="420"/>
+      </w:pPr>
+      <w:rPr>
+        <w:rFonts w:ascii="Wingdings" w:hAnsi="Wingdings" w:hint="default"/>
+      </w:rPr>
+    </w:lvl>
+    <w:lvl w:ilvl="3" w:tplc="04090001" w:tentative="1">
+      <w:start w:val="1"/>
+      <w:numFmt w:val="bullet"/>
+      <w:lvlText w:val=""/>
+      <w:lvlJc w:val="left"/>
+      <w:pPr>
+        <w:ind w:left="1680" w:hanging="420"/>
+      </w:pPr>
+      <w:rPr>
+        <w:rFonts w:ascii="Wingdings" w:hAnsi="Wingdings" w:hint="default"/>
+      </w:rPr>
+    </w:lvl>
+    <w:lvl w:ilvl="4" w:tplc="0409000B" w:tentative="1">
+      <w:start w:val="1"/>
+      <w:numFmt w:val="bullet"/>
+      <w:lvlText w:val=""/>
+      <w:lvlJc w:val="left"/>
+      <w:pPr>
+        <w:ind w:left="2100" w:hanging="420"/>
+      </w:pPr>
+      <w:rPr>
+        <w:rFonts w:ascii="Wingdings" w:hAnsi="Wingdings" w:hint="default"/>
+      </w:rPr>
+    </w:lvl>
+    <w:lvl w:ilvl="5" w:tplc="0409000D" w:tentative="1">
+      <w:start w:val="1"/>
+      <w:numFmt w:val="bullet"/>
+      <w:lvlText w:val=""/>
+      <w:lvlJc w:val="left"/>
+      <w:pPr>
+        <w:ind w:left="2520" w:hanging="420"/>
+      </w:pPr>
+      <w:rPr>
+        <w:rFonts w:ascii="Wingdings" w:hAnsi="Wingdings" w:hint="default"/>
+      </w:rPr>
+    </w:lvl>
+    <w:lvl w:ilvl="6" w:tplc="04090001" w:tentative="1">
+      <w:start w:val="1"/>
+      <w:numFmt w:val="bullet"/>
+      <w:lvlText w:val=""/>
+      <w:lvlJc w:val="left"/>
+      <w:pPr>
+        <w:ind w:left="2940" w:hanging="420"/>
+      </w:pPr>
+      <w:rPr>
+        <w:rFonts w:ascii="Wingdings" w:hAnsi="Wingdings" w:hint="default"/>
+      </w:rPr>
+    </w:lvl>
+    <w:lvl w:ilvl="7" w:tplc="0409000B" w:tentative="1">
+      <w:start w:val="1"/>
+      <w:numFmt w:val="bullet"/>
+      <w:lvlText w:val=""/>
+      <w:lvlJc w:val="left"/>
+      <w:pPr>
+        <w:ind w:left="3360" w:hanging="420"/>
+      </w:pPr>
+      <w:rPr>
+        <w:rFonts w:ascii="Wingdings" w:hAnsi="Wingdings" w:hint="default"/>
+      </w:rPr>
+    </w:lvl>
+    <w:lvl w:ilvl="8" w:tplc="0409000D" w:tentative="1">
+      <w:start w:val="1"/>
+      <w:numFmt w:val="bullet"/>
+      <w:lvlText w:val=""/>
+      <w:lvlJc w:val="left"/>
+      <w:pPr>
+        <w:ind w:left="3780" w:hanging="420"/>
+      </w:pPr>
+      <w:rPr>
+        <w:rFonts w:ascii="Wingdings" w:hAnsi="Wingdings" w:hint="default"/>
+      </w:rPr>
+    </w:lvl>
+  </w:abstractNum>
+  <w:abstractNum w:abstractNumId="15" w15:restartNumberingAfterBreak="0">
     <w:nsid w:val="441F261C"/>
     <w:multiLevelType w:val="hybridMultilevel"/>
     <w:tmpl w:val="4F1C3D64"/>
@@ -8114,7 +8404,7 @@
       </w:rPr>
     </w:lvl>
   </w:abstractNum>
-  <w:abstractNum w:abstractNumId="15" w15:restartNumberingAfterBreak="0">
+  <w:abstractNum w:abstractNumId="16" w15:restartNumberingAfterBreak="0">
     <w:nsid w:val="4E205932"/>
     <w:multiLevelType w:val="hybridMultilevel"/>
     <w:tmpl w:val="4D260DD0"/>
@@ -8227,7 +8517,7 @@
       </w:rPr>
     </w:lvl>
   </w:abstractNum>
-  <w:abstractNum w:abstractNumId="16" w15:restartNumberingAfterBreak="0">
+  <w:abstractNum w:abstractNumId="17" w15:restartNumberingAfterBreak="0">
     <w:nsid w:val="50186D17"/>
     <w:multiLevelType w:val="hybridMultilevel"/>
     <w:tmpl w:val="A66AA194"/>
@@ -8340,7 +8630,7 @@
       </w:rPr>
     </w:lvl>
   </w:abstractNum>
-  <w:abstractNum w:abstractNumId="17" w15:restartNumberingAfterBreak="0">
+  <w:abstractNum w:abstractNumId="18" w15:restartNumberingAfterBreak="0">
     <w:nsid w:val="55346896"/>
     <w:multiLevelType w:val="hybridMultilevel"/>
     <w:tmpl w:val="457AE5E0"/>
@@ -8426,7 +8716,233 @@
       </w:pPr>
     </w:lvl>
   </w:abstractNum>
-  <w:abstractNum w:abstractNumId="18" w15:restartNumberingAfterBreak="0">
+  <w:abstractNum w:abstractNumId="19" w15:restartNumberingAfterBreak="0">
+    <w:nsid w:val="5AD61F5C"/>
+    <w:multiLevelType w:val="hybridMultilevel"/>
+    <w:tmpl w:val="7EB2DD78"/>
+    <w:lvl w:ilvl="0" w:tplc="04090001">
+      <w:start w:val="1"/>
+      <w:numFmt w:val="bullet"/>
+      <w:lvlText w:val=""/>
+      <w:lvlJc w:val="left"/>
+      <w:pPr>
+        <w:ind w:left="420" w:hanging="420"/>
+      </w:pPr>
+      <w:rPr>
+        <w:rFonts w:ascii="Wingdings" w:hAnsi="Wingdings" w:hint="default"/>
+      </w:rPr>
+    </w:lvl>
+    <w:lvl w:ilvl="1" w:tplc="0409000B" w:tentative="1">
+      <w:start w:val="1"/>
+      <w:numFmt w:val="bullet"/>
+      <w:lvlText w:val=""/>
+      <w:lvlJc w:val="left"/>
+      <w:pPr>
+        <w:ind w:left="840" w:hanging="420"/>
+      </w:pPr>
+      <w:rPr>
+        <w:rFonts w:ascii="Wingdings" w:hAnsi="Wingdings" w:hint="default"/>
+      </w:rPr>
+    </w:lvl>
+    <w:lvl w:ilvl="2" w:tplc="0409000D" w:tentative="1">
+      <w:start w:val="1"/>
+      <w:numFmt w:val="bullet"/>
+      <w:lvlText w:val=""/>
+      <w:lvlJc w:val="left"/>
+      <w:pPr>
+        <w:ind w:left="1260" w:hanging="420"/>
+      </w:pPr>
+      <w:rPr>
+        <w:rFonts w:ascii="Wingdings" w:hAnsi="Wingdings" w:hint="default"/>
+      </w:rPr>
+    </w:lvl>
+    <w:lvl w:ilvl="3" w:tplc="04090001" w:tentative="1">
+      <w:start w:val="1"/>
+      <w:numFmt w:val="bullet"/>
+      <w:lvlText w:val=""/>
+      <w:lvlJc w:val="left"/>
+      <w:pPr>
+        <w:ind w:left="1680" w:hanging="420"/>
+      </w:pPr>
+      <w:rPr>
+        <w:rFonts w:ascii="Wingdings" w:hAnsi="Wingdings" w:hint="default"/>
+      </w:rPr>
+    </w:lvl>
+    <w:lvl w:ilvl="4" w:tplc="0409000B" w:tentative="1">
+      <w:start w:val="1"/>
+      <w:numFmt w:val="bullet"/>
+      <w:lvlText w:val=""/>
+      <w:lvlJc w:val="left"/>
+      <w:pPr>
+        <w:ind w:left="2100" w:hanging="420"/>
+      </w:pPr>
+      <w:rPr>
+        <w:rFonts w:ascii="Wingdings" w:hAnsi="Wingdings" w:hint="default"/>
+      </w:rPr>
+    </w:lvl>
+    <w:lvl w:ilvl="5" w:tplc="0409000D" w:tentative="1">
+      <w:start w:val="1"/>
+      <w:numFmt w:val="bullet"/>
+      <w:lvlText w:val=""/>
+      <w:lvlJc w:val="left"/>
+      <w:pPr>
+        <w:ind w:left="2520" w:hanging="420"/>
+      </w:pPr>
+      <w:rPr>
+        <w:rFonts w:ascii="Wingdings" w:hAnsi="Wingdings" w:hint="default"/>
+      </w:rPr>
+    </w:lvl>
+    <w:lvl w:ilvl="6" w:tplc="04090001" w:tentative="1">
+      <w:start w:val="1"/>
+      <w:numFmt w:val="bullet"/>
+      <w:lvlText w:val=""/>
+      <w:lvlJc w:val="left"/>
+      <w:pPr>
+        <w:ind w:left="2940" w:hanging="420"/>
+      </w:pPr>
+      <w:rPr>
+        <w:rFonts w:ascii="Wingdings" w:hAnsi="Wingdings" w:hint="default"/>
+      </w:rPr>
+    </w:lvl>
+    <w:lvl w:ilvl="7" w:tplc="0409000B" w:tentative="1">
+      <w:start w:val="1"/>
+      <w:numFmt w:val="bullet"/>
+      <w:lvlText w:val=""/>
+      <w:lvlJc w:val="left"/>
+      <w:pPr>
+        <w:ind w:left="3360" w:hanging="420"/>
+      </w:pPr>
+      <w:rPr>
+        <w:rFonts w:ascii="Wingdings" w:hAnsi="Wingdings" w:hint="default"/>
+      </w:rPr>
+    </w:lvl>
+    <w:lvl w:ilvl="8" w:tplc="0409000D" w:tentative="1">
+      <w:start w:val="1"/>
+      <w:numFmt w:val="bullet"/>
+      <w:lvlText w:val=""/>
+      <w:lvlJc w:val="left"/>
+      <w:pPr>
+        <w:ind w:left="3780" w:hanging="420"/>
+      </w:pPr>
+      <w:rPr>
+        <w:rFonts w:ascii="Wingdings" w:hAnsi="Wingdings" w:hint="default"/>
+      </w:rPr>
+    </w:lvl>
+  </w:abstractNum>
+  <w:abstractNum w:abstractNumId="20" w15:restartNumberingAfterBreak="0">
+    <w:nsid w:val="5B5D37B9"/>
+    <w:multiLevelType w:val="hybridMultilevel"/>
+    <w:tmpl w:val="F12247F0"/>
+    <w:lvl w:ilvl="0" w:tplc="0409000F">
+      <w:start w:val="1"/>
+      <w:numFmt w:val="decimal"/>
+      <w:lvlText w:val="%1."/>
+      <w:lvlJc w:val="left"/>
+      <w:pPr>
+        <w:ind w:left="420" w:hanging="420"/>
+      </w:pPr>
+      <w:rPr>
+        <w:rFonts w:hint="default"/>
+      </w:rPr>
+    </w:lvl>
+    <w:lvl w:ilvl="1" w:tplc="0409000B" w:tentative="1">
+      <w:start w:val="1"/>
+      <w:numFmt w:val="bullet"/>
+      <w:lvlText w:val=""/>
+      <w:lvlJc w:val="left"/>
+      <w:pPr>
+        <w:ind w:left="840" w:hanging="420"/>
+      </w:pPr>
+      <w:rPr>
+        <w:rFonts w:ascii="Wingdings" w:hAnsi="Wingdings" w:hint="default"/>
+      </w:rPr>
+    </w:lvl>
+    <w:lvl w:ilvl="2" w:tplc="0409000D" w:tentative="1">
+      <w:start w:val="1"/>
+      <w:numFmt w:val="bullet"/>
+      <w:lvlText w:val=""/>
+      <w:lvlJc w:val="left"/>
+      <w:pPr>
+        <w:ind w:left="1260" w:hanging="420"/>
+      </w:pPr>
+      <w:rPr>
+        <w:rFonts w:ascii="Wingdings" w:hAnsi="Wingdings" w:hint="default"/>
+      </w:rPr>
+    </w:lvl>
+    <w:lvl w:ilvl="3" w:tplc="04090001" w:tentative="1">
+      <w:start w:val="1"/>
+      <w:numFmt w:val="bullet"/>
+      <w:lvlText w:val=""/>
+      <w:lvlJc w:val="left"/>
+      <w:pPr>
+        <w:ind w:left="1680" w:hanging="420"/>
+      </w:pPr>
+      <w:rPr>
+        <w:rFonts w:ascii="Wingdings" w:hAnsi="Wingdings" w:hint="default"/>
+      </w:rPr>
+    </w:lvl>
+    <w:lvl w:ilvl="4" w:tplc="0409000B" w:tentative="1">
+      <w:start w:val="1"/>
+      <w:numFmt w:val="bullet"/>
+      <w:lvlText w:val=""/>
+      <w:lvlJc w:val="left"/>
+      <w:pPr>
+        <w:ind w:left="2100" w:hanging="420"/>
+      </w:pPr>
+      <w:rPr>
+        <w:rFonts w:ascii="Wingdings" w:hAnsi="Wingdings" w:hint="default"/>
+      </w:rPr>
+    </w:lvl>
+    <w:lvl w:ilvl="5" w:tplc="0409000D" w:tentative="1">
+      <w:start w:val="1"/>
+      <w:numFmt w:val="bullet"/>
+      <w:lvlText w:val=""/>
+      <w:lvlJc w:val="left"/>
+      <w:pPr>
+        <w:ind w:left="2520" w:hanging="420"/>
+      </w:pPr>
+      <w:rPr>
+        <w:rFonts w:ascii="Wingdings" w:hAnsi="Wingdings" w:hint="default"/>
+      </w:rPr>
+    </w:lvl>
+    <w:lvl w:ilvl="6" w:tplc="04090001" w:tentative="1">
+      <w:start w:val="1"/>
+      <w:numFmt w:val="bullet"/>
+      <w:lvlText w:val=""/>
+      <w:lvlJc w:val="left"/>
+      <w:pPr>
+        <w:ind w:left="2940" w:hanging="420"/>
+      </w:pPr>
+      <w:rPr>
+        <w:rFonts w:ascii="Wingdings" w:hAnsi="Wingdings" w:hint="default"/>
+      </w:rPr>
+    </w:lvl>
+    <w:lvl w:ilvl="7" w:tplc="0409000B" w:tentative="1">
+      <w:start w:val="1"/>
+      <w:numFmt w:val="bullet"/>
+      <w:lvlText w:val=""/>
+      <w:lvlJc w:val="left"/>
+      <w:pPr>
+        <w:ind w:left="3360" w:hanging="420"/>
+      </w:pPr>
+      <w:rPr>
+        <w:rFonts w:ascii="Wingdings" w:hAnsi="Wingdings" w:hint="default"/>
+      </w:rPr>
+    </w:lvl>
+    <w:lvl w:ilvl="8" w:tplc="0409000D" w:tentative="1">
+      <w:start w:val="1"/>
+      <w:numFmt w:val="bullet"/>
+      <w:lvlText w:val=""/>
+      <w:lvlJc w:val="left"/>
+      <w:pPr>
+        <w:ind w:left="3780" w:hanging="420"/>
+      </w:pPr>
+      <w:rPr>
+        <w:rFonts w:ascii="Wingdings" w:hAnsi="Wingdings" w:hint="default"/>
+      </w:rPr>
+    </w:lvl>
+  </w:abstractNum>
+  <w:abstractNum w:abstractNumId="21" w15:restartNumberingAfterBreak="0">
     <w:nsid w:val="6F8F1917"/>
     <w:multiLevelType w:val="multilevel"/>
     <w:tmpl w:val="FBA44D0A"/>
@@ -8570,7 +9086,7 @@
     <w:abstractNumId w:val="12"/>
   </w:num>
   <w:num w:numId="9">
-    <w:abstractNumId w:val="18"/>
+    <w:abstractNumId w:val="21"/>
   </w:num>
   <w:num w:numId="10">
     <w:abstractNumId w:val="4"/>
@@ -8621,7 +9137,7 @@
     </w:lvlOverride>
   </w:num>
   <w:num w:numId="19">
-    <w:abstractNumId w:val="16"/>
+    <w:abstractNumId w:val="17"/>
   </w:num>
   <w:num w:numId="20">
     <w:abstractNumId w:val="2"/>
@@ -8639,19 +9155,28 @@
     <w:abstractNumId w:val="3"/>
   </w:num>
   <w:num w:numId="25">
-    <w:abstractNumId w:val="14"/>
+    <w:abstractNumId w:val="15"/>
   </w:num>
   <w:num w:numId="26">
-    <w:abstractNumId w:val="15"/>
+    <w:abstractNumId w:val="16"/>
   </w:num>
   <w:num w:numId="27">
     <w:abstractNumId w:val="1"/>
   </w:num>
   <w:num w:numId="28">
-    <w:abstractNumId w:val="17"/>
+    <w:abstractNumId w:val="18"/>
   </w:num>
   <w:num w:numId="29">
     <w:abstractNumId w:val="5"/>
+  </w:num>
+  <w:num w:numId="30">
+    <w:abstractNumId w:val="19"/>
+  </w:num>
+  <w:num w:numId="31">
+    <w:abstractNumId w:val="14"/>
+  </w:num>
+  <w:num w:numId="32">
+    <w:abstractNumId w:val="20"/>
   </w:num>
   <w:numIdMacAtCleanup w:val="15"/>
 </w:numbering>
@@ -10734,26 +11259,6 @@
 </file>
 
 <file path=customXml/item1.xml><?xml version="1.0" encoding="utf-8"?>
-<?mso-contentType ?>
-<FormTemplates xmlns="http://schemas.microsoft.com/sharepoint/v3/contenttype/forms">
-  <Display>DocumentLibraryForm</Display>
-  <Edit>DocumentLibraryForm</Edit>
-  <New>DocumentLibraryForm</New>
-</FormTemplates>
-</file>
-
-<file path=customXml/item2.xml><?xml version="1.0" encoding="utf-8"?>
-<p:properties xmlns:p="http://schemas.microsoft.com/office/2006/metadata/properties" xmlns:xsi="http://www.w3.org/2001/XMLSchema-instance" xmlns:pc="http://schemas.microsoft.com/office/infopath/2007/PartnerControls">
-  <documentManagement>
-    <Document_x0020_Type xmlns="1ff1cc9a-82ff-46ae-b442-f8dce84a7912" xsi:nil="true"/>
-    <Category xmlns="1ff1cc9a-82ff-46ae-b442-f8dce84a7912" xsi:nil="true"/>
-    <Description0 xmlns="1ff1cc9a-82ff-46ae-b442-f8dce84a7912" xsi:nil="true"/>
-    <File_x0020_Name xmlns="1ff1cc9a-82ff-46ae-b442-f8dce84a7912" xsi:nil="true"/>
-  </documentManagement>
-</p:properties>
-</file>
-
-<file path=customXml/item3.xml><?xml version="1.0" encoding="utf-8"?>
 <ct:contentTypeSchema xmlns:ct="http://schemas.microsoft.com/office/2006/metadata/contentType" xmlns:ma="http://schemas.microsoft.com/office/2006/metadata/properties/metaAttributes" ct:_="" ma:_="" ma:contentTypeName="Document" ma:contentTypeID="0x010100F0AB6F6FBD4D2348AEA64F5DB74AD3F5" ma:contentTypeVersion="11" ma:contentTypeDescription="Create a new document." ma:contentTypeScope="" ma:versionID="a3bc19c39598815323803ab6b3210773">
   <xsd:schema xmlns:xsd="http://www.w3.org/2001/XMLSchema" xmlns:xs="http://www.w3.org/2001/XMLSchema" xmlns:p="http://schemas.microsoft.com/office/2006/metadata/properties" xmlns:ns2="1ff1cc9a-82ff-46ae-b442-f8dce84a7912" xmlns:ns3="08e712c8-6176-42df-9c70-84c2ea328eef" targetNamespace="http://schemas.microsoft.com/office/2006/metadata/properties" ma:root="true" ma:fieldsID="67e03fdbc994846f4687b4389261e436" ns2:_="" ns3:_="">
     <xsd:import namespace="1ff1cc9a-82ff-46ae-b442-f8dce84a7912"/>
@@ -10970,29 +11475,31 @@
 </ct:contentTypeSchema>
 </file>
 
+<file path=customXml/item2.xml><?xml version="1.0" encoding="utf-8"?>
+<p:properties xmlns:p="http://schemas.microsoft.com/office/2006/metadata/properties" xmlns:xsi="http://www.w3.org/2001/XMLSchema-instance" xmlns:pc="http://schemas.microsoft.com/office/infopath/2007/PartnerControls">
+  <documentManagement>
+    <Document_x0020_Type xmlns="1ff1cc9a-82ff-46ae-b442-f8dce84a7912" xsi:nil="true"/>
+    <Category xmlns="1ff1cc9a-82ff-46ae-b442-f8dce84a7912" xsi:nil="true"/>
+    <Description0 xmlns="1ff1cc9a-82ff-46ae-b442-f8dce84a7912" xsi:nil="true"/>
+    <File_x0020_Name xmlns="1ff1cc9a-82ff-46ae-b442-f8dce84a7912" xsi:nil="true"/>
+  </documentManagement>
+</p:properties>
+</file>
+
+<file path=customXml/item3.xml><?xml version="1.0" encoding="utf-8"?>
+<?mso-contentType ?>
+<FormTemplates xmlns="http://schemas.microsoft.com/sharepoint/v3/contenttype/forms">
+  <Display>DocumentLibraryForm</Display>
+  <Edit>DocumentLibraryForm</Edit>
+  <New>DocumentLibraryForm</New>
+</FormTemplates>
+</file>
+
 <file path=customXml/item4.xml><?xml version="1.0" encoding="utf-8"?>
 <b:Sources xmlns:b="http://schemas.openxmlformats.org/officeDocument/2006/bibliography" xmlns="http://schemas.openxmlformats.org/officeDocument/2006/bibliography" SelectedStyle="\APASixthEditionOfficeOnline.xsl" StyleName="APA" Version="6"/>
 </file>
 
 <file path=customXml/itemProps1.xml><?xml version="1.0" encoding="utf-8"?>
-<ds:datastoreItem xmlns:ds="http://schemas.openxmlformats.org/officeDocument/2006/customXml" ds:itemID="{9013ECC9-7E0B-4772-B7B8-76034E006C82}">
-  <ds:schemaRefs>
-    <ds:schemaRef ds:uri="http://schemas.microsoft.com/sharepoint/v3/contenttype/forms"/>
-  </ds:schemaRefs>
-</ds:datastoreItem>
-</file>
-
-<file path=customXml/itemProps2.xml><?xml version="1.0" encoding="utf-8"?>
-<ds:datastoreItem xmlns:ds="http://schemas.openxmlformats.org/officeDocument/2006/customXml" ds:itemID="{FA4F3F1A-E360-4815-B25F-BE02FFA2B609}">
-  <ds:schemaRefs>
-    <ds:schemaRef ds:uri="http://schemas.microsoft.com/office/2006/metadata/properties"/>
-    <ds:schemaRef ds:uri="http://schemas.microsoft.com/office/infopath/2007/PartnerControls"/>
-    <ds:schemaRef ds:uri="1ff1cc9a-82ff-46ae-b442-f8dce84a7912"/>
-  </ds:schemaRefs>
-</ds:datastoreItem>
-</file>
-
-<file path=customXml/itemProps3.xml><?xml version="1.0" encoding="utf-8"?>
 <ds:datastoreItem xmlns:ds="http://schemas.openxmlformats.org/officeDocument/2006/customXml" ds:itemID="{65353792-CE16-483E-B39E-9DCDF6B35B06}">
   <ds:schemaRefs>
     <ds:schemaRef ds:uri="http://schemas.microsoft.com/office/2006/metadata/contentType"/>
@@ -11011,8 +11518,26 @@
 </ds:datastoreItem>
 </file>
 
+<file path=customXml/itemProps2.xml><?xml version="1.0" encoding="utf-8"?>
+<ds:datastoreItem xmlns:ds="http://schemas.openxmlformats.org/officeDocument/2006/customXml" ds:itemID="{FA4F3F1A-E360-4815-B25F-BE02FFA2B609}">
+  <ds:schemaRefs>
+    <ds:schemaRef ds:uri="http://schemas.microsoft.com/office/2006/metadata/properties"/>
+    <ds:schemaRef ds:uri="http://schemas.microsoft.com/office/infopath/2007/PartnerControls"/>
+    <ds:schemaRef ds:uri="1ff1cc9a-82ff-46ae-b442-f8dce84a7912"/>
+  </ds:schemaRefs>
+</ds:datastoreItem>
+</file>
+
+<file path=customXml/itemProps3.xml><?xml version="1.0" encoding="utf-8"?>
+<ds:datastoreItem xmlns:ds="http://schemas.openxmlformats.org/officeDocument/2006/customXml" ds:itemID="{9013ECC9-7E0B-4772-B7B8-76034E006C82}">
+  <ds:schemaRefs>
+    <ds:schemaRef ds:uri="http://schemas.microsoft.com/sharepoint/v3/contenttype/forms"/>
+  </ds:schemaRefs>
+</ds:datastoreItem>
+</file>
+
 <file path=customXml/itemProps4.xml><?xml version="1.0" encoding="utf-8"?>
-<ds:datastoreItem xmlns:ds="http://schemas.openxmlformats.org/officeDocument/2006/customXml" ds:itemID="{A3E78FB6-2D2E-4CEB-B7BC-1D751A94DE89}">
+<ds:datastoreItem xmlns:ds="http://schemas.openxmlformats.org/officeDocument/2006/customXml" ds:itemID="{155E8D66-177D-4090-A713-BA9FDA440B95}">
   <ds:schemaRefs>
     <ds:schemaRef ds:uri="http://schemas.openxmlformats.org/officeDocument/2006/bibliography"/>
   </ds:schemaRefs>

</xml_diff>

<commit_message>
Issue #18, 20, 21 に対応
#18
ドキュメントを修正

#20
未接続のリソースで実行することを防ぐために、
Utility - Blue Prism Resource Info - JP のクエリに
statusid <> 0 の条件を追加。

#21
ドキュメントを修正
</commit_message>
<xml_diff>
--- a/リアルタイム起動フレームワーク ユーザーガイド 1.0.docx
+++ b/リアルタイム起動フレームワーク ユーザーガイド 1.0.docx
@@ -1458,8 +1458,6 @@
         </w:rPr>
         <w:fldChar w:fldCharType="end"/>
       </w:r>
-      <w:bookmarkStart w:id="0" w:name="_GoBack"/>
-      <w:bookmarkEnd w:id="0"/>
       <w:r>
         <w:rPr>
           <w:rFonts w:ascii="Meiryo UI" w:eastAsia="Meiryo UI" w:hAnsi="Meiryo UI"/>
@@ -1560,7 +1558,7 @@
           <w:rFonts w:ascii="Meiryo UI" w:eastAsia="Meiryo UI" w:hAnsi="Meiryo UI"/>
         </w:rPr>
       </w:pPr>
-      <w:bookmarkStart w:id="1" w:name="_Toc40625404"/>
+      <w:bookmarkStart w:id="0" w:name="_Toc40625404"/>
       <w:r>
         <w:rPr>
           <w:rFonts w:ascii="Meiryo UI" w:eastAsia="Meiryo UI" w:hAnsi="Meiryo UI" w:hint="eastAsia"/>
@@ -1569,37 +1567,37 @@
         <w:lastRenderedPageBreak/>
         <w:t>概要</w:t>
       </w:r>
+      <w:bookmarkEnd w:id="0"/>
+    </w:p>
+    <w:p>
+      <w:pPr>
+        <w:pStyle w:val="2"/>
+        <w:rPr>
+          <w:rFonts w:ascii="Meiryo UI" w:eastAsia="Meiryo UI" w:hAnsi="Meiryo UI"/>
+        </w:rPr>
+      </w:pPr>
+      <w:bookmarkStart w:id="1" w:name="_Toc40625405"/>
+      <w:r>
+        <w:rPr>
+          <w:rFonts w:ascii="Meiryo UI" w:eastAsia="Meiryo UI" w:hAnsi="Meiryo UI" w:hint="eastAsia"/>
+          <w:lang w:eastAsia="ja-JP"/>
+        </w:rPr>
+        <w:t>なぜ、</w:t>
+      </w:r>
+      <w:r>
+        <w:rPr>
+          <w:rFonts w:ascii="Meiryo UI" w:eastAsia="Meiryo UI" w:hAnsi="Meiryo UI" w:hint="eastAsia"/>
+        </w:rPr>
+        <w:t>リアルタイム起動フレームワーク</w:t>
+      </w:r>
+      <w:r>
+        <w:rPr>
+          <w:rFonts w:ascii="Meiryo UI" w:eastAsia="Meiryo UI" w:hAnsi="Meiryo UI" w:hint="eastAsia"/>
+          <w:lang w:eastAsia="ja-JP"/>
+        </w:rPr>
+        <w:t>が必要か</w:t>
+      </w:r>
       <w:bookmarkEnd w:id="1"/>
-    </w:p>
-    <w:p>
-      <w:pPr>
-        <w:pStyle w:val="2"/>
-        <w:rPr>
-          <w:rFonts w:ascii="Meiryo UI" w:eastAsia="Meiryo UI" w:hAnsi="Meiryo UI"/>
-        </w:rPr>
-      </w:pPr>
-      <w:bookmarkStart w:id="2" w:name="_Toc40625405"/>
-      <w:r>
-        <w:rPr>
-          <w:rFonts w:ascii="Meiryo UI" w:eastAsia="Meiryo UI" w:hAnsi="Meiryo UI" w:hint="eastAsia"/>
-          <w:lang w:eastAsia="ja-JP"/>
-        </w:rPr>
-        <w:t>なぜ、</w:t>
-      </w:r>
-      <w:r>
-        <w:rPr>
-          <w:rFonts w:ascii="Meiryo UI" w:eastAsia="Meiryo UI" w:hAnsi="Meiryo UI" w:hint="eastAsia"/>
-        </w:rPr>
-        <w:t>リアルタイム起動フレームワーク</w:t>
-      </w:r>
-      <w:r>
-        <w:rPr>
-          <w:rFonts w:ascii="Meiryo UI" w:eastAsia="Meiryo UI" w:hAnsi="Meiryo UI" w:hint="eastAsia"/>
-          <w:lang w:eastAsia="ja-JP"/>
-        </w:rPr>
-        <w:t>が必要か</w:t>
-      </w:r>
-      <w:bookmarkEnd w:id="2"/>
     </w:p>
     <w:p>
       <w:pPr>
@@ -2521,15 +2519,15 @@
           <w:rFonts w:ascii="Meiryo UI" w:eastAsia="Meiryo UI" w:hAnsi="Meiryo UI"/>
         </w:rPr>
       </w:pPr>
+      <w:bookmarkStart w:id="2" w:name="_Toc40625406"/>
       <w:bookmarkStart w:id="3" w:name="_Hlk37420814"/>
-      <w:bookmarkStart w:id="4" w:name="_Toc40625406"/>
       <w:r>
         <w:rPr>
           <w:rFonts w:ascii="Meiryo UI" w:eastAsia="Meiryo UI" w:hAnsi="Meiryo UI" w:hint="eastAsia"/>
         </w:rPr>
         <w:t>リアルタイム起動フレームワークのメリット</w:t>
       </w:r>
-      <w:bookmarkEnd w:id="4"/>
+      <w:bookmarkEnd w:id="2"/>
     </w:p>
     <w:bookmarkEnd w:id="3"/>
     <w:p>
@@ -2670,7 +2668,7 @@
           <w:rFonts w:ascii="Meiryo UI" w:eastAsia="Meiryo UI" w:hAnsi="Meiryo UI"/>
         </w:rPr>
       </w:pPr>
-      <w:bookmarkStart w:id="5" w:name="_Toc40625407"/>
+      <w:bookmarkStart w:id="4" w:name="_Toc40625407"/>
       <w:r>
         <w:rPr>
           <w:rFonts w:ascii="Meiryo UI" w:eastAsia="Meiryo UI" w:hAnsi="Meiryo UI" w:hint="eastAsia"/>
@@ -2678,24 +2676,24 @@
         </w:rPr>
         <w:t>リアルタイム起動フレームワークを構成する</w:t>
       </w:r>
+      <w:bookmarkEnd w:id="4"/>
+    </w:p>
+    <w:p>
+      <w:pPr>
+        <w:pStyle w:val="2"/>
+        <w:rPr>
+          <w:rFonts w:ascii="Meiryo UI" w:eastAsia="Meiryo UI" w:hAnsi="Meiryo UI"/>
+        </w:rPr>
+      </w:pPr>
+      <w:bookmarkStart w:id="5" w:name="_Toc40625408"/>
+      <w:r>
+        <w:rPr>
+          <w:rFonts w:ascii="Meiryo UI" w:eastAsia="Meiryo UI" w:hAnsi="Meiryo UI" w:hint="eastAsia"/>
+          <w:lang w:eastAsia="ja-JP"/>
+        </w:rPr>
+        <w:t>前提条件</w:t>
+      </w:r>
       <w:bookmarkEnd w:id="5"/>
-    </w:p>
-    <w:p>
-      <w:pPr>
-        <w:pStyle w:val="2"/>
-        <w:rPr>
-          <w:rFonts w:ascii="Meiryo UI" w:eastAsia="Meiryo UI" w:hAnsi="Meiryo UI"/>
-        </w:rPr>
-      </w:pPr>
-      <w:bookmarkStart w:id="6" w:name="_Toc40625408"/>
-      <w:r>
-        <w:rPr>
-          <w:rFonts w:ascii="Meiryo UI" w:eastAsia="Meiryo UI" w:hAnsi="Meiryo UI" w:hint="eastAsia"/>
-          <w:lang w:eastAsia="ja-JP"/>
-        </w:rPr>
-        <w:t>前提条件</w:t>
-      </w:r>
-      <w:bookmarkEnd w:id="6"/>
     </w:p>
     <w:p>
       <w:pPr>
@@ -2845,7 +2843,7 @@
           <w:rFonts w:ascii="Meiryo UI" w:eastAsia="Meiryo UI" w:hAnsi="Meiryo UI"/>
           <w:lang w:eastAsia="ja-JP"/>
         </w:rPr>
-        <w:t>tility – Blue Prism Process Info</w:t>
+        <w:t>tility – File Management</w:t>
       </w:r>
       <w:r>
         <w:rPr>
@@ -2870,17 +2868,10 @@
       </w:pPr>
       <w:r>
         <w:rPr>
-          <w:rFonts w:ascii="Meiryo UI" w:eastAsia="Meiryo UI" w:hAnsi="Meiryo UI" w:hint="eastAsia"/>
-          <w:lang w:eastAsia="ja-JP"/>
-        </w:rPr>
-        <w:t>U</w:t>
-      </w:r>
-      <w:r>
-        <w:rPr>
-          <w:rFonts w:ascii="Meiryo UI" w:eastAsia="Meiryo UI" w:hAnsi="Meiryo UI"/>
-          <w:lang w:eastAsia="ja-JP"/>
-        </w:rPr>
-        <w:t>tility – File Management</w:t>
+          <w:rFonts w:ascii="Meiryo UI" w:eastAsia="Meiryo UI" w:hAnsi="Meiryo UI"/>
+          <w:lang w:eastAsia="ja-JP"/>
+        </w:rPr>
+        <w:t>Data - SQL Server</w:t>
       </w:r>
       <w:r>
         <w:rPr>
@@ -2908,7 +2899,7 @@
           <w:rFonts w:ascii="Meiryo UI" w:eastAsia="Meiryo UI" w:hAnsi="Meiryo UI"/>
           <w:lang w:eastAsia="ja-JP"/>
         </w:rPr>
-        <w:t>Data - SQL Server</w:t>
+        <w:t>Utility - XML</w:t>
       </w:r>
       <w:r>
         <w:rPr>
@@ -2933,11 +2924,18 @@
       </w:pPr>
       <w:r>
         <w:rPr>
-          <w:rFonts w:ascii="Meiryo UI" w:eastAsia="Meiryo UI" w:hAnsi="Meiryo UI"/>
+          <w:rFonts w:ascii="Meiryo UI" w:eastAsia="Meiryo UI" w:hAnsi="Meiryo UI" w:hint="eastAsia"/>
           <w:lang w:eastAsia="ja-JP"/>
         </w:rPr>
         <w:lastRenderedPageBreak/>
-        <w:t>Utility - XML</w:t>
+        <w:t>（オプション）</w:t>
+      </w:r>
+      <w:r>
+        <w:rPr>
+          <w:rFonts w:ascii="Meiryo UI" w:eastAsia="Meiryo UI" w:hAnsi="Meiryo UI" w:hint="eastAsia"/>
+          <w:lang w:eastAsia="ja-JP"/>
+        </w:rPr>
+        <w:t>リアルタイム起動フレームワーク用 Teams チャネル</w:t>
       </w:r>
       <w:r>
         <w:rPr>
@@ -2950,41 +2948,6 @@
     </w:p>
     <w:p>
       <w:pPr>
-        <w:pStyle w:val="a3"/>
-        <w:numPr>
-          <w:ilvl w:val="1"/>
-          <w:numId w:val="24"/>
-        </w:numPr>
-        <w:rPr>
-          <w:rFonts w:ascii="Meiryo UI" w:eastAsia="Meiryo UI" w:hAnsi="Meiryo UI"/>
-          <w:lang w:eastAsia="ja-JP"/>
-        </w:rPr>
-      </w:pPr>
-      <w:r>
-        <w:rPr>
-          <w:rFonts w:ascii="Meiryo UI" w:eastAsia="Meiryo UI" w:hAnsi="Meiryo UI" w:hint="eastAsia"/>
-          <w:lang w:eastAsia="ja-JP"/>
-        </w:rPr>
-        <w:t>（オプション）</w:t>
-      </w:r>
-      <w:r>
-        <w:rPr>
-          <w:rFonts w:ascii="Meiryo UI" w:eastAsia="Meiryo UI" w:hAnsi="Meiryo UI" w:hint="eastAsia"/>
-          <w:lang w:eastAsia="ja-JP"/>
-        </w:rPr>
-        <w:t>リアルタイム起動フレームワーク用 Teams チャネル</w:t>
-      </w:r>
-      <w:r>
-        <w:rPr>
-          <w:rStyle w:val="afd"/>
-          <w:rFonts w:ascii="Meiryo UI" w:eastAsia="Meiryo UI" w:hAnsi="Meiryo UI"/>
-          <w:lang w:eastAsia="ja-JP"/>
-        </w:rPr>
-        <w:footnoteReference w:id="6"/>
-      </w:r>
-    </w:p>
-    <w:p>
-      <w:pPr>
         <w:rPr>
           <w:rFonts w:ascii="Meiryo UI" w:eastAsia="Meiryo UI" w:hAnsi="Meiryo UI"/>
           <w:lang w:eastAsia="ja-JP"/>
@@ -2998,7 +2961,7 @@
           <w:rFonts w:ascii="Meiryo UI" w:eastAsia="Meiryo UI" w:hAnsi="Meiryo UI"/>
         </w:rPr>
       </w:pPr>
-      <w:bookmarkStart w:id="7" w:name="_Toc40625409"/>
+      <w:bookmarkStart w:id="6" w:name="_Toc40625409"/>
       <w:r>
         <w:rPr>
           <w:rFonts w:ascii="Meiryo UI" w:eastAsia="Meiryo UI" w:hAnsi="Meiryo UI" w:hint="eastAsia"/>
@@ -3006,7 +2969,7 @@
         </w:rPr>
         <w:t>アセットに含まれる成果物</w:t>
       </w:r>
-      <w:bookmarkEnd w:id="7"/>
+      <w:bookmarkEnd w:id="6"/>
     </w:p>
     <w:p>
       <w:pPr>
@@ -3386,7 +3349,14 @@
                 <w:rFonts w:ascii="Meiryo UI" w:eastAsia="Meiryo UI" w:hAnsi="Meiryo UI"/>
                 <w:lang w:eastAsia="ja-JP"/>
               </w:rPr>
-              <w:t xml:space="preserve"> 1.3</w:t>
+              <w:t xml:space="preserve"> 1.</w:t>
+            </w:r>
+            <w:r>
+              <w:rPr>
+                <w:rFonts w:ascii="Meiryo UI" w:eastAsia="Meiryo UI" w:hAnsi="Meiryo UI"/>
+                <w:lang w:eastAsia="ja-JP"/>
+              </w:rPr>
+              <w:t>5</w:t>
             </w:r>
             <w:r>
               <w:rPr>
@@ -3531,7 +3501,7 @@
           <w:rFonts w:ascii="Meiryo UI" w:eastAsia="Meiryo UI" w:hAnsi="Meiryo UI"/>
         </w:rPr>
       </w:pPr>
-      <w:bookmarkStart w:id="8" w:name="_Toc40625410"/>
+      <w:bookmarkStart w:id="7" w:name="_Toc40625410"/>
       <w:r>
         <w:rPr>
           <w:rFonts w:ascii="Meiryo UI" w:eastAsia="Meiryo UI" w:hAnsi="Meiryo UI" w:hint="eastAsia"/>
@@ -3539,7 +3509,7 @@
         </w:rPr>
         <w:t>各コンポーネントの関係図</w:t>
       </w:r>
-      <w:bookmarkEnd w:id="8"/>
+      <w:bookmarkEnd w:id="7"/>
     </w:p>
     <w:p>
       <w:pPr>
@@ -3620,7 +3590,7 @@
           <w:rFonts w:ascii="Meiryo UI" w:eastAsia="Meiryo UI" w:hAnsi="Meiryo UI"/>
         </w:rPr>
       </w:pPr>
-      <w:bookmarkStart w:id="9" w:name="_Toc40625411"/>
+      <w:bookmarkStart w:id="8" w:name="_Toc40625411"/>
       <w:r>
         <w:rPr>
           <w:rFonts w:ascii="Meiryo UI" w:eastAsia="Meiryo UI" w:hAnsi="Meiryo UI" w:hint="eastAsia"/>
@@ -3628,7 +3598,7 @@
         </w:rPr>
         <w:t>各コンポーネントの配置手順</w:t>
       </w:r>
-      <w:bookmarkEnd w:id="9"/>
+      <w:bookmarkEnd w:id="8"/>
     </w:p>
     <w:p>
       <w:pPr>
@@ -3697,7 +3667,14 @@
           <w:rFonts w:ascii="Meiryo UI" w:eastAsia="Meiryo UI" w:hAnsi="Meiryo UI"/>
           <w:lang w:eastAsia="ja-JP"/>
         </w:rPr>
-        <w:t xml:space="preserve"> 1.3</w:t>
+        <w:t xml:space="preserve"> 1.</w:t>
+      </w:r>
+      <w:r>
+        <w:rPr>
+          <w:rFonts w:ascii="Meiryo UI" w:eastAsia="Meiryo UI" w:hAnsi="Meiryo UI"/>
+          <w:lang w:eastAsia="ja-JP"/>
+        </w:rPr>
+        <w:t>5</w:t>
       </w:r>
       <w:r>
         <w:rPr>
@@ -3898,6 +3875,35 @@
     <w:p>
       <w:pPr>
         <w:rPr>
+          <w:rFonts w:ascii="Meiryo UI" w:eastAsia="Meiryo UI" w:hAnsi="Meiryo UI" w:hint="eastAsia"/>
+          <w:lang w:eastAsia="ja-JP"/>
+        </w:rPr>
+      </w:pPr>
+      <w:r>
+        <w:rPr>
+          <w:rFonts w:ascii="Meiryo UI" w:eastAsia="Meiryo UI" w:hAnsi="Meiryo UI" w:hint="eastAsia"/>
+          <w:lang w:eastAsia="ja-JP"/>
+        </w:rPr>
+        <w:t>また、</w:t>
+      </w:r>
+      <w:r>
+        <w:rPr>
+          <w:rFonts w:ascii="Meiryo UI" w:eastAsia="Meiryo UI" w:hAnsi="Meiryo UI" w:hint="eastAsia"/>
+          <w:lang w:eastAsia="ja-JP"/>
+        </w:rPr>
+        <w:t>認証情報「BP DB User」</w:t>
+      </w:r>
+      <w:r>
+        <w:rPr>
+          <w:rFonts w:ascii="Meiryo UI" w:eastAsia="Meiryo UI" w:hAnsi="Meiryo UI" w:hint="eastAsia"/>
+          <w:lang w:eastAsia="ja-JP"/>
+        </w:rPr>
+        <w:t>のアクセス権を適切に設定する。</w:t>
+      </w:r>
+    </w:p>
+    <w:p>
+      <w:pPr>
+        <w:rPr>
           <w:rFonts w:ascii="Meiryo UI" w:eastAsia="Meiryo UI" w:hAnsi="Meiryo UI"/>
           <w:lang w:eastAsia="ja-JP"/>
         </w:rPr>
@@ -3974,6 +3980,7 @@
           <w:rFonts w:ascii="Meiryo UI" w:eastAsia="Meiryo UI" w:hAnsi="Meiryo UI" w:hint="eastAsia"/>
           <w:lang w:eastAsia="ja-JP"/>
         </w:rPr>
+        <w:lastRenderedPageBreak/>
         <w:t>定期実行の場合は、</w:t>
       </w:r>
       <w:r>
@@ -3996,7 +4003,6 @@
           <w:rFonts w:ascii="Meiryo UI" w:eastAsia="Meiryo UI" w:hAnsi="Meiryo UI" w:hint="eastAsia"/>
           <w:lang w:eastAsia="ja-JP"/>
         </w:rPr>
-        <w:lastRenderedPageBreak/>
         <w:t>半永久的に実行する場合は、コントロールで中止を要求すれば、いつでも安全に停止できる。</w:t>
       </w:r>
     </w:p>
@@ -4679,28 +4685,72 @@
         </w:rPr>
         <w:t>を参照しており、これを変更したい場合は、</w:t>
       </w:r>
+    </w:p>
+    <w:p>
+      <w:pPr>
+        <w:jc w:val="center"/>
+        <w:rPr>
+          <w:rFonts w:ascii="Meiryo UI" w:eastAsia="Meiryo UI" w:hAnsi="Meiryo UI"/>
+          <w:lang w:eastAsia="ja-JP"/>
+        </w:rPr>
+      </w:pPr>
+      <w:r>
+        <w:rPr>
+          <w:rFonts w:ascii="Meiryo UI" w:eastAsia="Meiryo UI" w:hAnsi="Meiryo UI" w:hint="eastAsia"/>
+          <w:highlight w:val="lightGray"/>
+          <w:lang w:eastAsia="ja-JP"/>
+        </w:rPr>
+        <w:t>リアルタイム起動フレームワークのクライアント\bin\Debug</w:t>
+      </w:r>
+      <w:r>
+        <w:rPr>
+          <w:rFonts w:ascii="Meiryo UI" w:eastAsia="Meiryo UI" w:hAnsi="Meiryo UI"/>
+          <w:highlight w:val="lightGray"/>
+          <w:lang w:eastAsia="ja-JP"/>
+        </w:rPr>
+        <w:t>\</w:t>
+      </w:r>
+      <w:r>
+        <w:rPr>
+          <w:rFonts w:ascii="Meiryo UI" w:eastAsia="Meiryo UI" w:hAnsi="Meiryo UI" w:hint="eastAsia"/>
+          <w:highlight w:val="lightGray"/>
+          <w:lang w:eastAsia="ja-JP"/>
+        </w:rPr>
+        <w:t>リアルタイム起動フレームワークのクライアント.</w:t>
+      </w:r>
       <w:proofErr w:type="spellStart"/>
       <w:r>
         <w:rPr>
           <w:rFonts w:ascii="Meiryo UI" w:eastAsia="Meiryo UI" w:hAnsi="Meiryo UI" w:hint="eastAsia"/>
-          <w:lang w:eastAsia="ja-JP"/>
-        </w:rPr>
-        <w:t>A</w:t>
-      </w:r>
-      <w:r>
-        <w:rPr>
-          <w:rFonts w:ascii="Meiryo UI" w:eastAsia="Meiryo UI" w:hAnsi="Meiryo UI"/>
-          <w:lang w:eastAsia="ja-JP"/>
-        </w:rPr>
-        <w:t>pp.config</w:t>
+          <w:highlight w:val="lightGray"/>
+          <w:lang w:eastAsia="ja-JP"/>
+        </w:rPr>
+        <w:t>exe.config</w:t>
       </w:r>
       <w:proofErr w:type="spellEnd"/>
-      <w:r>
-        <w:rPr>
-          <w:rFonts w:ascii="Meiryo UI" w:eastAsia="Meiryo UI" w:hAnsi="Meiryo UI" w:hint="eastAsia"/>
-          <w:lang w:eastAsia="ja-JP"/>
-        </w:rPr>
-        <w:t>の以下の箇所を修正し、インストーラーを作成する。</w:t>
+    </w:p>
+    <w:p>
+      <w:pPr>
+        <w:rPr>
+          <w:rFonts w:ascii="Meiryo UI" w:eastAsia="Meiryo UI" w:hAnsi="Meiryo UI"/>
+          <w:lang w:eastAsia="ja-JP"/>
+        </w:rPr>
+      </w:pPr>
+      <w:r>
+        <w:rPr>
+          <w:rFonts w:ascii="Meiryo UI" w:eastAsia="Meiryo UI" w:hAnsi="Meiryo UI" w:hint="eastAsia"/>
+          <w:lang w:eastAsia="ja-JP"/>
+        </w:rPr>
+        <w:t>の以下の箇所を修</w:t>
+      </w:r>
+      <w:bookmarkStart w:id="9" w:name="_GoBack"/>
+      <w:bookmarkEnd w:id="9"/>
+      <w:r>
+        <w:rPr>
+          <w:rFonts w:ascii="Meiryo UI" w:eastAsia="Meiryo UI" w:hAnsi="Meiryo UI" w:hint="eastAsia"/>
+          <w:lang w:eastAsia="ja-JP"/>
+        </w:rPr>
+        <w:t>正し、</w:t>
       </w:r>
     </w:p>
     <w:p>
@@ -4737,6 +4787,7 @@
           <w:rFonts w:ascii="Meiryo UI" w:eastAsia="Meiryo UI" w:hAnsi="Meiryo UI"/>
           <w:b/>
           <w:bCs/>
+          <w:highlight w:val="lightGray"/>
           <w:lang w:eastAsia="ja-JP"/>
         </w:rPr>
         <w:t>localhost:8182</w:t>
@@ -4913,20 +4964,60 @@
           <w:lang w:eastAsia="ja-JP"/>
         </w:rPr>
       </w:pPr>
-    </w:p>
-    <w:p>
-      <w:pPr>
-        <w:rPr>
-          <w:rFonts w:ascii="Meiryo UI" w:eastAsia="Meiryo UI" w:hAnsi="Meiryo UI"/>
-          <w:lang w:eastAsia="ja-JP"/>
-        </w:rPr>
-      </w:pPr>
-      <w:r>
-        <w:rPr>
-          <w:rFonts w:ascii="Meiryo UI" w:eastAsia="Meiryo UI" w:hAnsi="Meiryo UI" w:hint="eastAsia"/>
-          <w:lang w:eastAsia="ja-JP"/>
-        </w:rPr>
-        <w:t>インストーラーを作成したら、クライアント端末に配布し、クライアントアプリのインストールを行う。</w:t>
+      <w:r>
+        <w:rPr>
+          <w:rFonts w:ascii="Meiryo UI" w:eastAsia="Meiryo UI" w:hAnsi="Meiryo UI" w:hint="eastAsia"/>
+          <w:lang w:eastAsia="ja-JP"/>
+        </w:rPr>
+        <w:t>実行ファイルである</w:t>
+      </w:r>
+    </w:p>
+    <w:p>
+      <w:pPr>
+        <w:jc w:val="center"/>
+        <w:rPr>
+          <w:rFonts w:ascii="Meiryo UI" w:eastAsia="Meiryo UI" w:hAnsi="Meiryo UI" w:hint="eastAsia"/>
+          <w:lang w:eastAsia="ja-JP"/>
+        </w:rPr>
+      </w:pPr>
+      <w:r>
+        <w:rPr>
+          <w:rFonts w:ascii="Meiryo UI" w:eastAsia="Meiryo UI" w:hAnsi="Meiryo UI" w:hint="eastAsia"/>
+          <w:highlight w:val="lightGray"/>
+          <w:lang w:eastAsia="ja-JP"/>
+        </w:rPr>
+        <w:t>リアルタイム起動フレームワークのクライアント\bin\Debug</w:t>
+      </w:r>
+      <w:r>
+        <w:rPr>
+          <w:rFonts w:ascii="Meiryo UI" w:eastAsia="Meiryo UI" w:hAnsi="Meiryo UI"/>
+          <w:highlight w:val="lightGray"/>
+          <w:lang w:eastAsia="ja-JP"/>
+        </w:rPr>
+        <w:t>\</w:t>
+      </w:r>
+      <w:r>
+        <w:rPr>
+          <w:rFonts w:ascii="Meiryo UI" w:eastAsia="Meiryo UI" w:hAnsi="Meiryo UI" w:hint="eastAsia"/>
+          <w:highlight w:val="lightGray"/>
+          <w:lang w:eastAsia="ja-JP"/>
+        </w:rPr>
+        <w:t>リアルタイム起動フレームワークのクライアント.exe</w:t>
+      </w:r>
+    </w:p>
+    <w:p>
+      <w:pPr>
+        <w:rPr>
+          <w:rFonts w:ascii="Meiryo UI" w:eastAsia="Meiryo UI" w:hAnsi="Meiryo UI"/>
+          <w:lang w:eastAsia="ja-JP"/>
+        </w:rPr>
+      </w:pPr>
+      <w:r>
+        <w:rPr>
+          <w:rFonts w:ascii="Meiryo UI" w:eastAsia="Meiryo UI" w:hAnsi="Meiryo UI" w:hint="eastAsia"/>
+          <w:lang w:eastAsia="ja-JP"/>
+        </w:rPr>
+        <w:t>を起動すればよい。</w:t>
       </w:r>
     </w:p>
     <w:p>
@@ -5299,7 +5390,7 @@
     <w:p>
       <w:pPr>
         <w:rPr>
-          <w:rFonts w:ascii="Meiryo UI" w:eastAsia="Meiryo UI" w:hAnsi="Meiryo UI" w:hint="eastAsia"/>
+          <w:rFonts w:ascii="Meiryo UI" w:eastAsia="Meiryo UI" w:hAnsi="Meiryo UI"/>
           <w:lang w:eastAsia="ja-JP"/>
         </w:rPr>
       </w:pPr>
@@ -5397,7 +5488,7 @@
     <w:p>
       <w:pPr>
         <w:rPr>
-          <w:rFonts w:ascii="Meiryo UI" w:eastAsia="Meiryo UI" w:hAnsi="Meiryo UI" w:hint="eastAsia"/>
+          <w:rFonts w:ascii="Meiryo UI" w:eastAsia="Meiryo UI" w:hAnsi="Meiryo UI"/>
           <w:lang w:eastAsia="ja-JP"/>
         </w:rPr>
       </w:pPr>
@@ -5437,14 +5528,7 @@
           <w:rFonts w:ascii="Meiryo UI" w:eastAsia="Meiryo UI" w:hAnsi="Meiryo UI"/>
           <w:lang w:eastAsia="ja-JP"/>
         </w:rPr>
-        <w:t>0</w:t>
-      </w:r>
-      <w:r>
-        <w:rPr>
-          <w:rFonts w:ascii="Meiryo UI" w:eastAsia="Meiryo UI" w:hAnsi="Meiryo UI"/>
-          <w:lang w:eastAsia="ja-JP"/>
-        </w:rPr>
-        <w:t>1</w:t>
+        <w:t>01</w:t>
       </w:r>
       <w:r>
         <w:rPr>
@@ -5457,7 +5541,7 @@
     <w:p>
       <w:pPr>
         <w:rPr>
-          <w:rFonts w:ascii="Meiryo UI" w:eastAsia="Meiryo UI" w:hAnsi="Meiryo UI" w:hint="eastAsia"/>
+          <w:rFonts w:ascii="Meiryo UI" w:eastAsia="Meiryo UI" w:hAnsi="Meiryo UI"/>
           <w:lang w:eastAsia="ja-JP"/>
         </w:rPr>
       </w:pPr>
@@ -5521,7 +5605,7 @@
       <w:pPr>
         <w:pStyle w:val="3"/>
         <w:rPr>
-          <w:rFonts w:ascii="Meiryo UI" w:eastAsia="Meiryo UI" w:hAnsi="Meiryo UI" w:hint="eastAsia"/>
+          <w:rFonts w:ascii="Meiryo UI" w:eastAsia="Meiryo UI" w:hAnsi="Meiryo UI"/>
           <w:lang w:eastAsia="ja-JP"/>
         </w:rPr>
       </w:pPr>
@@ -5551,7 +5635,7 @@
     <w:p>
       <w:pPr>
         <w:rPr>
-          <w:rFonts w:ascii="Meiryo UI" w:eastAsia="Meiryo UI" w:hAnsi="Meiryo UI" w:hint="eastAsia"/>
+          <w:rFonts w:ascii="Meiryo UI" w:eastAsia="Meiryo UI" w:hAnsi="Meiryo UI"/>
           <w:lang w:eastAsia="ja-JP"/>
         </w:rPr>
       </w:pPr>
@@ -5685,7 +5769,7 @@
     <w:p>
       <w:pPr>
         <w:rPr>
-          <w:rFonts w:ascii="Meiryo UI" w:eastAsia="Meiryo UI" w:hAnsi="Meiryo UI" w:hint="eastAsia"/>
+          <w:rFonts w:ascii="Meiryo UI" w:eastAsia="Meiryo UI" w:hAnsi="Meiryo UI"/>
           <w:lang w:eastAsia="ja-JP"/>
         </w:rPr>
       </w:pPr>
@@ -5694,7 +5778,7 @@
       <w:pPr>
         <w:pStyle w:val="2"/>
         <w:rPr>
-          <w:rFonts w:ascii="Meiryo UI" w:eastAsia="Meiryo UI" w:hAnsi="Meiryo UI" w:hint="eastAsia"/>
+          <w:rFonts w:ascii="Meiryo UI" w:eastAsia="Meiryo UI" w:hAnsi="Meiryo UI"/>
           <w:lang w:eastAsia="ja-JP"/>
         </w:rPr>
       </w:pPr>
@@ -5718,7 +5802,7 @@
     <w:p>
       <w:pPr>
         <w:rPr>
-          <w:rFonts w:ascii="Meiryo UI" w:eastAsia="Meiryo UI" w:hAnsi="Meiryo UI" w:hint="eastAsia"/>
+          <w:rFonts w:ascii="Meiryo UI" w:eastAsia="Meiryo UI" w:hAnsi="Meiryo UI"/>
           <w:lang w:eastAsia="ja-JP"/>
         </w:rPr>
       </w:pPr>
@@ -5831,7 +5915,7 @@
     <w:p>
       <w:pPr>
         <w:rPr>
-          <w:rFonts w:ascii="Meiryo UI" w:eastAsia="Meiryo UI" w:hAnsi="Meiryo UI" w:hint="eastAsia"/>
+          <w:rFonts w:ascii="Meiryo UI" w:eastAsia="Meiryo UI" w:hAnsi="Meiryo UI"/>
           <w:lang w:eastAsia="ja-JP"/>
         </w:rPr>
       </w:pPr>
@@ -5879,7 +5963,7 @@
     <w:p>
       <w:pPr>
         <w:rPr>
-          <w:rFonts w:ascii="Meiryo UI" w:eastAsia="Meiryo UI" w:hAnsi="Meiryo UI" w:hint="eastAsia"/>
+          <w:rFonts w:ascii="Meiryo UI" w:eastAsia="Meiryo UI" w:hAnsi="Meiryo UI"/>
           <w:lang w:eastAsia="ja-JP"/>
         </w:rPr>
       </w:pPr>
@@ -6393,11 +6477,21 @@
     <w:r>
       <w:t xml:space="preserve"> of </w:t>
     </w:r>
-    <w:fldSimple w:instr=" NUMPAGES  \* MERGEFORMAT ">
-      <w:r>
-        <w:t>7</w:t>
-      </w:r>
-    </w:fldSimple>
+    <w:r>
+      <w:fldChar w:fldCharType="begin"/>
+    </w:r>
+    <w:r>
+      <w:instrText xml:space="preserve"> NUMPAGES  \* MERGEFORMAT </w:instrText>
+    </w:r>
+    <w:r>
+      <w:fldChar w:fldCharType="separate"/>
+    </w:r>
+    <w:r>
+      <w:t>7</w:t>
+    </w:r>
+    <w:r>
+      <w:fldChar w:fldCharType="end"/>
+    </w:r>
   </w:p>
 </w:ftr>
 </file>
@@ -6508,11 +6602,21 @@
     <w:r>
       <w:t xml:space="preserve"> of </w:t>
     </w:r>
-    <w:fldSimple w:instr=" NUMPAGES  \* MERGEFORMAT ">
-      <w:r>
-        <w:t>5</w:t>
-      </w:r>
-    </w:fldSimple>
+    <w:r>
+      <w:fldChar w:fldCharType="begin"/>
+    </w:r>
+    <w:r>
+      <w:instrText xml:space="preserve"> NUMPAGES  \* MERGEFORMAT </w:instrText>
+    </w:r>
+    <w:r>
+      <w:fldChar w:fldCharType="separate"/>
+    </w:r>
+    <w:r>
+      <w:t>5</w:t>
+    </w:r>
+    <w:r>
+      <w:fldChar w:fldCharType="end"/>
+    </w:r>
   </w:p>
 </w:ftr>
 </file>
@@ -6553,11 +6657,21 @@
     <w:r>
       <w:t xml:space="preserve"> of </w:t>
     </w:r>
-    <w:fldSimple w:instr=" NUMPAGES  \* MERGEFORMAT ">
-      <w:r>
-        <w:t>4</w:t>
-      </w:r>
-    </w:fldSimple>
+    <w:r>
+      <w:fldChar w:fldCharType="begin"/>
+    </w:r>
+    <w:r>
+      <w:instrText xml:space="preserve"> NUMPAGES  \* MERGEFORMAT </w:instrText>
+    </w:r>
+    <w:r>
+      <w:fldChar w:fldCharType="separate"/>
+    </w:r>
+    <w:r>
+      <w:t>4</w:t>
+    </w:r>
+    <w:r>
+      <w:fldChar w:fldCharType="end"/>
+    </w:r>
   </w:p>
 </w:ftr>
 </file>
@@ -6680,6 +6794,9 @@
         <w:footnoteRef/>
       </w:r>
       <w:r>
+        <w:rPr>
+          <w:lang w:eastAsia="ja-JP"/>
+        </w:rPr>
         <w:t xml:space="preserve"> </w:t>
       </w:r>
       <w:r>
@@ -6701,22 +6818,28 @@
           <w:rFonts w:eastAsia="メイリオ" w:hint="eastAsia"/>
           <w:lang w:eastAsia="ja-JP"/>
         </w:rPr>
-        <w:t>の当該ページ（</w:t>
-      </w:r>
-      <w:hyperlink r:id="rId1" w:history="1">
-        <w:r>
-          <w:rPr>
-            <w:rStyle w:val="af0"/>
-          </w:rPr>
-          <w:t>https://digitalexchange.blueprism.com/dx/entry/9648/solution/process-information-utility-2</w:t>
-        </w:r>
-      </w:hyperlink>
+        <w:t>またはインストールフォルダ内の「</w:t>
+      </w:r>
       <w:r>
         <w:rPr>
           <w:rFonts w:eastAsia="メイリオ" w:hint="eastAsia"/>
           <w:lang w:eastAsia="ja-JP"/>
         </w:rPr>
-        <w:t>）から入手できる</w:t>
+        <w:t>V</w:t>
+      </w:r>
+      <w:r>
+        <w:rPr>
+          <w:rFonts w:eastAsia="メイリオ"/>
+          <w:lang w:eastAsia="ja-JP"/>
+        </w:rPr>
+        <w:t>BO</w:t>
+      </w:r>
+      <w:r>
+        <w:rPr>
+          <w:rFonts w:eastAsia="メイリオ" w:hint="eastAsia"/>
+          <w:lang w:eastAsia="ja-JP"/>
+        </w:rPr>
+        <w:t>」フォルダから入手できる</w:t>
       </w:r>
     </w:p>
   </w:footnote>
@@ -6801,9 +6924,6 @@
         <w:footnoteRef/>
       </w:r>
       <w:r>
-        <w:rPr>
-          <w:lang w:eastAsia="ja-JP"/>
-        </w:rPr>
         <w:t xml:space="preserve"> </w:t>
       </w:r>
       <w:r>
@@ -6818,116 +6938,54 @@
           <w:rFonts w:eastAsia="メイリオ"/>
           <w:lang w:eastAsia="ja-JP"/>
         </w:rPr>
-        <w:t xml:space="preserve">lue Prism DX </w:t>
+        <w:t xml:space="preserve">lue Prism Portal </w:t>
       </w:r>
       <w:r>
         <w:rPr>
           <w:rFonts w:eastAsia="メイリオ" w:hint="eastAsia"/>
           <w:lang w:eastAsia="ja-JP"/>
         </w:rPr>
-        <w:t>またはインストールフォルダ内の「</w:t>
+        <w:t>の</w:t>
       </w:r>
       <w:r>
         <w:rPr>
           <w:rFonts w:eastAsia="メイリオ" w:hint="eastAsia"/>
           <w:lang w:eastAsia="ja-JP"/>
         </w:rPr>
-        <w:t>V</w:t>
+        <w:t xml:space="preserve"> </w:t>
       </w:r>
       <w:r>
         <w:rPr>
           <w:rFonts w:eastAsia="メイリオ"/>
           <w:lang w:eastAsia="ja-JP"/>
         </w:rPr>
-        <w:t>BO</w:t>
+        <w:t xml:space="preserve">Developer Jumpstart </w:t>
       </w:r>
       <w:r>
         <w:rPr>
           <w:rFonts w:eastAsia="メイリオ" w:hint="eastAsia"/>
           <w:lang w:eastAsia="ja-JP"/>
         </w:rPr>
-        <w:t>」フォルダから入手できる</w:t>
+        <w:t>からダウンロードする（</w:t>
+      </w:r>
+      <w:hyperlink r:id="rId1" w:history="1">
+        <w:r>
+          <w:rPr>
+            <w:rStyle w:val="af0"/>
+          </w:rPr>
+          <w:t>https://portal.blueprism.com/products/developer-jumpstart</w:t>
+        </w:r>
+      </w:hyperlink>
+      <w:r>
+        <w:rPr>
+          <w:rFonts w:eastAsia="メイリオ" w:hint="eastAsia"/>
+          <w:lang w:eastAsia="ja-JP"/>
+        </w:rPr>
+        <w:t>）</w:t>
       </w:r>
     </w:p>
   </w:footnote>
   <w:footnote w:id="5">
-    <w:p>
-      <w:pPr>
-        <w:pStyle w:val="a6"/>
-        <w:rPr>
-          <w:rFonts w:eastAsia="メイリオ"/>
-          <w:lang w:eastAsia="ja-JP"/>
-        </w:rPr>
-      </w:pPr>
-      <w:r>
-        <w:rPr>
-          <w:rStyle w:val="afd"/>
-        </w:rPr>
-        <w:footnoteRef/>
-      </w:r>
-      <w:r>
-        <w:t xml:space="preserve"> </w:t>
-      </w:r>
-      <w:r>
-        <w:rPr>
-          <w:rFonts w:eastAsia="メイリオ" w:hint="eastAsia"/>
-          <w:lang w:eastAsia="ja-JP"/>
-        </w:rPr>
-        <w:t>B</w:t>
-      </w:r>
-      <w:r>
-        <w:rPr>
-          <w:rFonts w:eastAsia="メイリオ"/>
-          <w:lang w:eastAsia="ja-JP"/>
-        </w:rPr>
-        <w:t xml:space="preserve">lue Prism Portal </w:t>
-      </w:r>
-      <w:r>
-        <w:rPr>
-          <w:rFonts w:eastAsia="メイリオ" w:hint="eastAsia"/>
-          <w:lang w:eastAsia="ja-JP"/>
-        </w:rPr>
-        <w:t>の</w:t>
-      </w:r>
-      <w:r>
-        <w:rPr>
-          <w:rFonts w:eastAsia="メイリオ" w:hint="eastAsia"/>
-          <w:lang w:eastAsia="ja-JP"/>
-        </w:rPr>
-        <w:t xml:space="preserve"> </w:t>
-      </w:r>
-      <w:r>
-        <w:rPr>
-          <w:rFonts w:eastAsia="メイリオ"/>
-          <w:lang w:eastAsia="ja-JP"/>
-        </w:rPr>
-        <w:t xml:space="preserve">Developer Jumpstart </w:t>
-      </w:r>
-      <w:r>
-        <w:rPr>
-          <w:rFonts w:eastAsia="メイリオ" w:hint="eastAsia"/>
-          <w:lang w:eastAsia="ja-JP"/>
-        </w:rPr>
-        <w:t>からダウンロードする（</w:t>
-      </w:r>
-      <w:hyperlink r:id="rId2" w:history="1">
-        <w:r>
-          <w:rPr>
-            <w:rStyle w:val="af0"/>
-          </w:rPr>
-          <w:t>https://portal.blueprism.com/products/developer-jumpstart</w:t>
-        </w:r>
-      </w:hyperlink>
-      <w:r>
-        <w:rPr>
-          <w:rFonts w:eastAsia="メイリオ" w:hint="eastAsia"/>
-          <w:lang w:eastAsia="ja-JP"/>
-        </w:rPr>
-        <w:t>）</w:t>
-      </w:r>
-    </w:p>
-  </w:footnote>
-  <w:footnote w:id="6">
     <w:p>
       <w:pPr>
         <w:pStyle w:val="a6"/>
@@ -12128,17 +12186,6 @@
 </file>
 
 <file path=customXml/item1.xml><?xml version="1.0" encoding="utf-8"?>
-<p:properties xmlns:p="http://schemas.microsoft.com/office/2006/metadata/properties" xmlns:xsi="http://www.w3.org/2001/XMLSchema-instance" xmlns:pc="http://schemas.microsoft.com/office/infopath/2007/PartnerControls">
-  <documentManagement>
-    <Document_x0020_Type xmlns="1ff1cc9a-82ff-46ae-b442-f8dce84a7912" xsi:nil="true"/>
-    <Category xmlns="1ff1cc9a-82ff-46ae-b442-f8dce84a7912" xsi:nil="true"/>
-    <Description0 xmlns="1ff1cc9a-82ff-46ae-b442-f8dce84a7912" xsi:nil="true"/>
-    <File_x0020_Name xmlns="1ff1cc9a-82ff-46ae-b442-f8dce84a7912" xsi:nil="true"/>
-  </documentManagement>
-</p:properties>
-</file>
-
-<file path=customXml/item2.xml><?xml version="1.0" encoding="utf-8"?>
 <ct:contentTypeSchema xmlns:ct="http://schemas.microsoft.com/office/2006/metadata/contentType" xmlns:ma="http://schemas.microsoft.com/office/2006/metadata/properties/metaAttributes" ct:_="" ma:_="" ma:contentTypeName="Document" ma:contentTypeID="0x010100F0AB6F6FBD4D2348AEA64F5DB74AD3F5" ma:contentTypeVersion="11" ma:contentTypeDescription="Create a new document." ma:contentTypeScope="" ma:versionID="a3bc19c39598815323803ab6b3210773">
   <xsd:schema xmlns:xsd="http://www.w3.org/2001/XMLSchema" xmlns:xs="http://www.w3.org/2001/XMLSchema" xmlns:p="http://schemas.microsoft.com/office/2006/metadata/properties" xmlns:ns2="1ff1cc9a-82ff-46ae-b442-f8dce84a7912" xmlns:ns3="08e712c8-6176-42df-9c70-84c2ea328eef" targetNamespace="http://schemas.microsoft.com/office/2006/metadata/properties" ma:root="true" ma:fieldsID="67e03fdbc994846f4687b4389261e436" ns2:_="" ns3:_="">
     <xsd:import namespace="1ff1cc9a-82ff-46ae-b442-f8dce84a7912"/>
@@ -12355,6 +12402,17 @@
 </ct:contentTypeSchema>
 </file>
 
+<file path=customXml/item2.xml><?xml version="1.0" encoding="utf-8"?>
+<p:properties xmlns:p="http://schemas.microsoft.com/office/2006/metadata/properties" xmlns:xsi="http://www.w3.org/2001/XMLSchema-instance" xmlns:pc="http://schemas.microsoft.com/office/infopath/2007/PartnerControls">
+  <documentManagement>
+    <Document_x0020_Type xmlns="1ff1cc9a-82ff-46ae-b442-f8dce84a7912" xsi:nil="true"/>
+    <Category xmlns="1ff1cc9a-82ff-46ae-b442-f8dce84a7912" xsi:nil="true"/>
+    <Description0 xmlns="1ff1cc9a-82ff-46ae-b442-f8dce84a7912" xsi:nil="true"/>
+    <File_x0020_Name xmlns="1ff1cc9a-82ff-46ae-b442-f8dce84a7912" xsi:nil="true"/>
+  </documentManagement>
+</p:properties>
+</file>
+
 <file path=customXml/item3.xml><?xml version="1.0" encoding="utf-8"?>
 <?mso-contentType ?>
 <FormTemplates xmlns="http://schemas.microsoft.com/sharepoint/v3/contenttype/forms">
@@ -12369,16 +12427,6 @@
 </file>
 
 <file path=customXml/itemProps1.xml><?xml version="1.0" encoding="utf-8"?>
-<ds:datastoreItem xmlns:ds="http://schemas.openxmlformats.org/officeDocument/2006/customXml" ds:itemID="{FA4F3F1A-E360-4815-B25F-BE02FFA2B609}">
-  <ds:schemaRefs>
-    <ds:schemaRef ds:uri="http://schemas.microsoft.com/office/2006/metadata/properties"/>
-    <ds:schemaRef ds:uri="http://schemas.microsoft.com/office/infopath/2007/PartnerControls"/>
-    <ds:schemaRef ds:uri="1ff1cc9a-82ff-46ae-b442-f8dce84a7912"/>
-  </ds:schemaRefs>
-</ds:datastoreItem>
-</file>
-
-<file path=customXml/itemProps2.xml><?xml version="1.0" encoding="utf-8"?>
 <ds:datastoreItem xmlns:ds="http://schemas.openxmlformats.org/officeDocument/2006/customXml" ds:itemID="{65353792-CE16-483E-B39E-9DCDF6B35B06}">
   <ds:schemaRefs>
     <ds:schemaRef ds:uri="http://schemas.microsoft.com/office/2006/metadata/contentType"/>
@@ -12397,6 +12445,16 @@
 </ds:datastoreItem>
 </file>
 
+<file path=customXml/itemProps2.xml><?xml version="1.0" encoding="utf-8"?>
+<ds:datastoreItem xmlns:ds="http://schemas.openxmlformats.org/officeDocument/2006/customXml" ds:itemID="{FA4F3F1A-E360-4815-B25F-BE02FFA2B609}">
+  <ds:schemaRefs>
+    <ds:schemaRef ds:uri="http://schemas.microsoft.com/office/2006/metadata/properties"/>
+    <ds:schemaRef ds:uri="http://schemas.microsoft.com/office/infopath/2007/PartnerControls"/>
+    <ds:schemaRef ds:uri="1ff1cc9a-82ff-46ae-b442-f8dce84a7912"/>
+  </ds:schemaRefs>
+</ds:datastoreItem>
+</file>
+
 <file path=customXml/itemProps3.xml><?xml version="1.0" encoding="utf-8"?>
 <ds:datastoreItem xmlns:ds="http://schemas.openxmlformats.org/officeDocument/2006/customXml" ds:itemID="{9013ECC9-7E0B-4772-B7B8-76034E006C82}">
   <ds:schemaRefs>
@@ -12406,7 +12464,7 @@
 </file>
 
 <file path=customXml/itemProps4.xml><?xml version="1.0" encoding="utf-8"?>
-<ds:datastoreItem xmlns:ds="http://schemas.openxmlformats.org/officeDocument/2006/customXml" ds:itemID="{8ADE0CE2-CAEA-4DC5-B29D-C74D631AFEFE}">
+<ds:datastoreItem xmlns:ds="http://schemas.openxmlformats.org/officeDocument/2006/customXml" ds:itemID="{FFB08216-65E3-4C62-9446-BBF4E8A2B117}">
   <ds:schemaRefs>
     <ds:schemaRef ds:uri="http://schemas.openxmlformats.org/officeDocument/2006/bibliography"/>
   </ds:schemaRefs>

</xml_diff>